<commit_message>
added read me and modified manual
</commit_message>
<xml_diff>
--- a/Manual-OHVsim-1.0-20150616.docx
+++ b/Manual-OHVsim-1.0-20150616.docx
@@ -1219,6 +1219,201 @@
         <w:adjustRightInd w:val="0"/>
         <w:jc w:val="both"/>
       </w:pPr>
+    </w:p>
+    <w:p>
+      <w:pPr>
+        <w:tabs>
+          <w:tab w:val="left" w:pos="735"/>
+          <w:tab w:val="left" w:pos="1470"/>
+          <w:tab w:val="left" w:pos="2205"/>
+          <w:tab w:val="left" w:pos="2940"/>
+          <w:tab w:val="left" w:pos="3675"/>
+          <w:tab w:val="left" w:pos="4410"/>
+          <w:tab w:val="left" w:pos="5145"/>
+          <w:tab w:val="left" w:pos="5880"/>
+          <w:tab w:val="left" w:pos="6615"/>
+          <w:tab w:val="left" w:pos="7350"/>
+          <w:tab w:val="left" w:pos="8085"/>
+          <w:tab w:val="left" w:pos="8820"/>
+          <w:tab w:val="left" w:pos="9555"/>
+          <w:tab w:val="left" w:pos="10290"/>
+          <w:tab w:val="left" w:pos="11025"/>
+          <w:tab w:val="left" w:pos="11760"/>
+          <w:tab w:val="left" w:pos="12495"/>
+          <w:tab w:val="left" w:pos="13230"/>
+          <w:tab w:val="left" w:pos="13965"/>
+          <w:tab w:val="left" w:pos="14700"/>
+          <w:tab w:val="left" w:pos="15435"/>
+          <w:tab w:val="left" w:pos="16170"/>
+          <w:tab w:val="left" w:pos="16905"/>
+          <w:tab w:val="left" w:pos="17640"/>
+          <w:tab w:val="left" w:pos="18375"/>
+          <w:tab w:val="left" w:pos="19110"/>
+          <w:tab w:val="left" w:pos="19845"/>
+          <w:tab w:val="left" w:pos="20580"/>
+          <w:tab w:val="left" w:pos="21315"/>
+          <w:tab w:val="left" w:pos="22050"/>
+          <w:tab w:val="left" w:pos="22785"/>
+          <w:tab w:val="left" w:pos="23520"/>
+        </w:tabs>
+        <w:autoSpaceDE w:val="0"/>
+        <w:autoSpaceDN w:val="0"/>
+        <w:adjustRightInd w:val="0"/>
+        <w:jc w:val="both"/>
+        <w:rPr>
+          <w:b/>
+        </w:rPr>
+      </w:pPr>
+      <w:r>
+        <w:rPr>
+          <w:b/>
+        </w:rPr>
+        <w:t xml:space="preserve">Using </w:t>
+      </w:r>
+      <w:r>
+        <w:rPr>
+          <w:b/>
+        </w:rPr>
+        <w:t>OHVsim</w:t>
+      </w:r>
+      <w:r>
+        <w:rPr>
+          <w:b/>
+        </w:rPr>
+        <w:t>:</w:t>
+      </w:r>
+    </w:p>
+    <w:p>
+      <w:pPr>
+        <w:tabs>
+          <w:tab w:val="left" w:pos="735"/>
+          <w:tab w:val="left" w:pos="1470"/>
+          <w:tab w:val="left" w:pos="2205"/>
+          <w:tab w:val="left" w:pos="2940"/>
+          <w:tab w:val="left" w:pos="3675"/>
+          <w:tab w:val="left" w:pos="4410"/>
+          <w:tab w:val="left" w:pos="5145"/>
+          <w:tab w:val="left" w:pos="5880"/>
+          <w:tab w:val="left" w:pos="6615"/>
+          <w:tab w:val="left" w:pos="7350"/>
+          <w:tab w:val="left" w:pos="8085"/>
+          <w:tab w:val="left" w:pos="8820"/>
+          <w:tab w:val="left" w:pos="9555"/>
+          <w:tab w:val="left" w:pos="10290"/>
+          <w:tab w:val="left" w:pos="11025"/>
+          <w:tab w:val="left" w:pos="11760"/>
+          <w:tab w:val="left" w:pos="12495"/>
+          <w:tab w:val="left" w:pos="13230"/>
+          <w:tab w:val="left" w:pos="13965"/>
+          <w:tab w:val="left" w:pos="14700"/>
+          <w:tab w:val="left" w:pos="15435"/>
+          <w:tab w:val="left" w:pos="16170"/>
+          <w:tab w:val="left" w:pos="16905"/>
+          <w:tab w:val="left" w:pos="17640"/>
+          <w:tab w:val="left" w:pos="18375"/>
+          <w:tab w:val="left" w:pos="19110"/>
+          <w:tab w:val="left" w:pos="19845"/>
+          <w:tab w:val="left" w:pos="20580"/>
+          <w:tab w:val="left" w:pos="21315"/>
+          <w:tab w:val="left" w:pos="22050"/>
+          <w:tab w:val="left" w:pos="22785"/>
+          <w:tab w:val="left" w:pos="23520"/>
+        </w:tabs>
+        <w:autoSpaceDE w:val="0"/>
+        <w:autoSpaceDN w:val="0"/>
+        <w:adjustRightInd w:val="0"/>
+        <w:jc w:val="both"/>
+        <w:rPr>
+          <w:b/>
+        </w:rPr>
+      </w:pPr>
+    </w:p>
+    <w:p>
+      <w:pPr>
+        <w:tabs>
+          <w:tab w:val="left" w:pos="735"/>
+          <w:tab w:val="left" w:pos="1470"/>
+          <w:tab w:val="left" w:pos="2205"/>
+          <w:tab w:val="left" w:pos="2940"/>
+          <w:tab w:val="left" w:pos="3675"/>
+          <w:tab w:val="left" w:pos="4410"/>
+          <w:tab w:val="left" w:pos="5145"/>
+          <w:tab w:val="left" w:pos="5880"/>
+          <w:tab w:val="left" w:pos="6615"/>
+          <w:tab w:val="left" w:pos="7350"/>
+          <w:tab w:val="left" w:pos="8085"/>
+          <w:tab w:val="left" w:pos="8820"/>
+          <w:tab w:val="left" w:pos="9555"/>
+          <w:tab w:val="left" w:pos="10290"/>
+          <w:tab w:val="left" w:pos="11025"/>
+          <w:tab w:val="left" w:pos="11760"/>
+          <w:tab w:val="left" w:pos="12495"/>
+          <w:tab w:val="left" w:pos="13230"/>
+          <w:tab w:val="left" w:pos="13965"/>
+          <w:tab w:val="left" w:pos="14700"/>
+          <w:tab w:val="left" w:pos="15435"/>
+          <w:tab w:val="left" w:pos="16170"/>
+          <w:tab w:val="left" w:pos="16905"/>
+          <w:tab w:val="left" w:pos="17640"/>
+          <w:tab w:val="left" w:pos="18375"/>
+          <w:tab w:val="left" w:pos="19110"/>
+          <w:tab w:val="left" w:pos="19845"/>
+          <w:tab w:val="left" w:pos="20580"/>
+          <w:tab w:val="left" w:pos="21315"/>
+          <w:tab w:val="left" w:pos="22050"/>
+          <w:tab w:val="left" w:pos="22785"/>
+          <w:tab w:val="left" w:pos="23520"/>
+        </w:tabs>
+        <w:autoSpaceDE w:val="0"/>
+        <w:autoSpaceDN w:val="0"/>
+        <w:adjustRightInd w:val="0"/>
+        <w:jc w:val="both"/>
+      </w:pPr>
+      <w:r>
+        <w:t>Run executable as  ./OHVsim1.0.out</w:t>
+      </w:r>
+    </w:p>
+    <w:p>
+      <w:pPr>
+        <w:tabs>
+          <w:tab w:val="left" w:pos="735"/>
+          <w:tab w:val="left" w:pos="1470"/>
+          <w:tab w:val="left" w:pos="2205"/>
+          <w:tab w:val="left" w:pos="2940"/>
+          <w:tab w:val="left" w:pos="3675"/>
+          <w:tab w:val="left" w:pos="4410"/>
+          <w:tab w:val="left" w:pos="5145"/>
+          <w:tab w:val="left" w:pos="5880"/>
+          <w:tab w:val="left" w:pos="6615"/>
+          <w:tab w:val="left" w:pos="7350"/>
+          <w:tab w:val="left" w:pos="8085"/>
+          <w:tab w:val="left" w:pos="8820"/>
+          <w:tab w:val="left" w:pos="9555"/>
+          <w:tab w:val="left" w:pos="10290"/>
+          <w:tab w:val="left" w:pos="11025"/>
+          <w:tab w:val="left" w:pos="11760"/>
+          <w:tab w:val="left" w:pos="12495"/>
+          <w:tab w:val="left" w:pos="13230"/>
+          <w:tab w:val="left" w:pos="13965"/>
+          <w:tab w:val="left" w:pos="14700"/>
+          <w:tab w:val="left" w:pos="15435"/>
+          <w:tab w:val="left" w:pos="16170"/>
+          <w:tab w:val="left" w:pos="16905"/>
+          <w:tab w:val="left" w:pos="17640"/>
+          <w:tab w:val="left" w:pos="18375"/>
+          <w:tab w:val="left" w:pos="19110"/>
+          <w:tab w:val="left" w:pos="19845"/>
+          <w:tab w:val="left" w:pos="20580"/>
+          <w:tab w:val="left" w:pos="21315"/>
+          <w:tab w:val="left" w:pos="22050"/>
+          <w:tab w:val="left" w:pos="22785"/>
+          <w:tab w:val="left" w:pos="23520"/>
+        </w:tabs>
+        <w:autoSpaceDE w:val="0"/>
+        <w:autoSpaceDN w:val="0"/>
+        <w:adjustRightInd w:val="0"/>
+        <w:jc w:val="both"/>
+      </w:pPr>
       <w:bookmarkStart w:id="0" w:name="_GoBack"/>
       <w:bookmarkEnd w:id="0"/>
     </w:p>
@@ -1262,6 +1457,48 @@
         <w:autoSpaceDN w:val="0"/>
         <w:adjustRightInd w:val="0"/>
         <w:jc w:val="both"/>
+      </w:pPr>
+    </w:p>
+    <w:p>
+      <w:pPr>
+        <w:tabs>
+          <w:tab w:val="left" w:pos="735"/>
+          <w:tab w:val="left" w:pos="1470"/>
+          <w:tab w:val="left" w:pos="2205"/>
+          <w:tab w:val="left" w:pos="2940"/>
+          <w:tab w:val="left" w:pos="3675"/>
+          <w:tab w:val="left" w:pos="4410"/>
+          <w:tab w:val="left" w:pos="5145"/>
+          <w:tab w:val="left" w:pos="5880"/>
+          <w:tab w:val="left" w:pos="6615"/>
+          <w:tab w:val="left" w:pos="7350"/>
+          <w:tab w:val="left" w:pos="8085"/>
+          <w:tab w:val="left" w:pos="8820"/>
+          <w:tab w:val="left" w:pos="9555"/>
+          <w:tab w:val="left" w:pos="10290"/>
+          <w:tab w:val="left" w:pos="11025"/>
+          <w:tab w:val="left" w:pos="11760"/>
+          <w:tab w:val="left" w:pos="12495"/>
+          <w:tab w:val="left" w:pos="13230"/>
+          <w:tab w:val="left" w:pos="13965"/>
+          <w:tab w:val="left" w:pos="14700"/>
+          <w:tab w:val="left" w:pos="15435"/>
+          <w:tab w:val="left" w:pos="16170"/>
+          <w:tab w:val="left" w:pos="16905"/>
+          <w:tab w:val="left" w:pos="17640"/>
+          <w:tab w:val="left" w:pos="18375"/>
+          <w:tab w:val="left" w:pos="19110"/>
+          <w:tab w:val="left" w:pos="19845"/>
+          <w:tab w:val="left" w:pos="20580"/>
+          <w:tab w:val="left" w:pos="21315"/>
+          <w:tab w:val="left" w:pos="22050"/>
+          <w:tab w:val="left" w:pos="22785"/>
+          <w:tab w:val="left" w:pos="23520"/>
+        </w:tabs>
+        <w:autoSpaceDE w:val="0"/>
+        <w:autoSpaceDN w:val="0"/>
+        <w:adjustRightInd w:val="0"/>
+        <w:jc w:val="both"/>
         <w:rPr>
           <w:b/>
         </w:rPr>
@@ -1270,19 +1507,19 @@
         <w:rPr>
           <w:b/>
         </w:rPr>
-        <w:t xml:space="preserve">Using </w:t>
+        <w:t>Several input files are needed</w:t>
       </w:r>
       <w:r>
         <w:rPr>
           <w:b/>
         </w:rPr>
-        <w:t>OHVsim</w:t>
+        <w:t xml:space="preserve"> (e.g. provided on GIT)</w:t>
       </w:r>
       <w:r>
         <w:rPr>
           <w:b/>
         </w:rPr>
-        <w:t>:</w:t>
+        <w:t xml:space="preserve">.  </w:t>
       </w:r>
     </w:p>
     <w:p>
@@ -1367,113 +1604,9 @@
         <w:autoSpaceDN w:val="0"/>
         <w:adjustRightInd w:val="0"/>
         <w:jc w:val="both"/>
-        <w:rPr>
-          <w:b/>
-        </w:rPr>
-      </w:pPr>
-      <w:r>
-        <w:rPr>
-          <w:b/>
-        </w:rPr>
-        <w:t>Several input files are needed</w:t>
-      </w:r>
-      <w:r>
-        <w:rPr>
-          <w:b/>
-        </w:rPr>
-        <w:t xml:space="preserve"> (e.g. provided on GIT)</w:t>
-      </w:r>
-      <w:r>
-        <w:rPr>
-          <w:b/>
-        </w:rPr>
-        <w:t xml:space="preserve">.  </w:t>
-      </w:r>
-    </w:p>
-    <w:p>
-      <w:pPr>
-        <w:tabs>
-          <w:tab w:val="left" w:pos="735"/>
-          <w:tab w:val="left" w:pos="1470"/>
-          <w:tab w:val="left" w:pos="2205"/>
-          <w:tab w:val="left" w:pos="2940"/>
-          <w:tab w:val="left" w:pos="3675"/>
-          <w:tab w:val="left" w:pos="4410"/>
-          <w:tab w:val="left" w:pos="5145"/>
-          <w:tab w:val="left" w:pos="5880"/>
-          <w:tab w:val="left" w:pos="6615"/>
-          <w:tab w:val="left" w:pos="7350"/>
-          <w:tab w:val="left" w:pos="8085"/>
-          <w:tab w:val="left" w:pos="8820"/>
-          <w:tab w:val="left" w:pos="9555"/>
-          <w:tab w:val="left" w:pos="10290"/>
-          <w:tab w:val="left" w:pos="11025"/>
-          <w:tab w:val="left" w:pos="11760"/>
-          <w:tab w:val="left" w:pos="12495"/>
-          <w:tab w:val="left" w:pos="13230"/>
-          <w:tab w:val="left" w:pos="13965"/>
-          <w:tab w:val="left" w:pos="14700"/>
-          <w:tab w:val="left" w:pos="15435"/>
-          <w:tab w:val="left" w:pos="16170"/>
-          <w:tab w:val="left" w:pos="16905"/>
-          <w:tab w:val="left" w:pos="17640"/>
-          <w:tab w:val="left" w:pos="18375"/>
-          <w:tab w:val="left" w:pos="19110"/>
-          <w:tab w:val="left" w:pos="19845"/>
-          <w:tab w:val="left" w:pos="20580"/>
-          <w:tab w:val="left" w:pos="21315"/>
-          <w:tab w:val="left" w:pos="22050"/>
-          <w:tab w:val="left" w:pos="22785"/>
-          <w:tab w:val="left" w:pos="23520"/>
-        </w:tabs>
-        <w:autoSpaceDE w:val="0"/>
-        <w:autoSpaceDN w:val="0"/>
-        <w:adjustRightInd w:val="0"/>
-        <w:jc w:val="both"/>
-      </w:pPr>
-    </w:p>
-    <w:p>
-      <w:pPr>
-        <w:tabs>
-          <w:tab w:val="left" w:pos="735"/>
-          <w:tab w:val="left" w:pos="1470"/>
-          <w:tab w:val="left" w:pos="2205"/>
-          <w:tab w:val="left" w:pos="2940"/>
-          <w:tab w:val="left" w:pos="3675"/>
-          <w:tab w:val="left" w:pos="4410"/>
-          <w:tab w:val="left" w:pos="5145"/>
-          <w:tab w:val="left" w:pos="5880"/>
-          <w:tab w:val="left" w:pos="6615"/>
-          <w:tab w:val="left" w:pos="7350"/>
-          <w:tab w:val="left" w:pos="8085"/>
-          <w:tab w:val="left" w:pos="8820"/>
-          <w:tab w:val="left" w:pos="9555"/>
-          <w:tab w:val="left" w:pos="10290"/>
-          <w:tab w:val="left" w:pos="11025"/>
-          <w:tab w:val="left" w:pos="11760"/>
-          <w:tab w:val="left" w:pos="12495"/>
-          <w:tab w:val="left" w:pos="13230"/>
-          <w:tab w:val="left" w:pos="13965"/>
-          <w:tab w:val="left" w:pos="14700"/>
-          <w:tab w:val="left" w:pos="15435"/>
-          <w:tab w:val="left" w:pos="16170"/>
-          <w:tab w:val="left" w:pos="16905"/>
-          <w:tab w:val="left" w:pos="17640"/>
-          <w:tab w:val="left" w:pos="18375"/>
-          <w:tab w:val="left" w:pos="19110"/>
-          <w:tab w:val="left" w:pos="19845"/>
-          <w:tab w:val="left" w:pos="20580"/>
-          <w:tab w:val="left" w:pos="21315"/>
-          <w:tab w:val="left" w:pos="22050"/>
-          <w:tab w:val="left" w:pos="22785"/>
-          <w:tab w:val="left" w:pos="23520"/>
-        </w:tabs>
-        <w:autoSpaceDE w:val="0"/>
-        <w:autoSpaceDN w:val="0"/>
-        <w:adjustRightInd w:val="0"/>
-        <w:jc w:val="both"/>
-      </w:pPr>
-      <w:r>
+      </w:pPr>
+      <w:r>
+        <w:lastRenderedPageBreak/>
         <w:t>Parameter File (</w:t>
       </w:r>
       <w:r>
@@ -1663,25 +1796,7 @@
           <w:lang w:val="en-US"/>
         </w:rPr>
         <w:tab/>
-        <w:t>!number of base</w:t>
-      </w:r>
-      <w:r>
-        <w:rPr>
-          <w:rFonts w:ascii="Lucida Console" w:hAnsi="Lucida Console" w:cs="Lucida Console"/>
-          <w:sz w:val="18"/>
-          <w:szCs w:val="20"/>
-          <w:lang w:val="en-US"/>
-        </w:rPr>
-        <w:t xml:space="preserve"> generation</w:t>
-      </w:r>
-      <w:r>
-        <w:rPr>
-          <w:rFonts w:ascii="Lucida Console" w:hAnsi="Lucida Console" w:cs="Lucida Console"/>
-          <w:sz w:val="18"/>
-          <w:szCs w:val="20"/>
-          <w:lang w:val="en-US"/>
-        </w:rPr>
-        <w:t xml:space="preserve"> lines</w:t>
+        <w:t>!number of base generation lines</w:t>
       </w:r>
     </w:p>
     <w:p>
@@ -3195,13 +3310,7 @@
         <w:t>in a file called seed.txt and OHVsim will use that to initiate the random number generator.</w:t>
       </w:r>
       <w:r>
-        <w:t xml:space="preserve"> </w:t>
-      </w:r>
-      <w:r>
-        <w:t>fort.12</w:t>
-      </w:r>
-      <w:r>
-        <w:t xml:space="preserve"> will always record the seed used.</w:t>
+        <w:t xml:space="preserve"> fort.12 will always record the seed used.</w:t>
       </w:r>
     </w:p>
     <w:p>
@@ -3425,6 +3534,7 @@
         <w:rPr>
           <w:lang w:val="en-US"/>
         </w:rPr>
+        <w:lastRenderedPageBreak/>
         <w:t>marker-effects.txt</w:t>
       </w:r>
     </w:p>
@@ -3572,7 +3682,6 @@
         <w:jc w:val="both"/>
       </w:pPr>
       <w:r>
-        <w:lastRenderedPageBreak/>
         <w:t>Col2 = SNP number on chromosome</w:t>
       </w:r>
     </w:p>
@@ -3714,8 +3823,475 @@
           <w:szCs w:val="20"/>
           <w:lang w:val="en-US"/>
         </w:rPr>
-        <w:t>GeneticLevelPerGeneration-GS.txt</w:t>
-      </w:r>
+        <w:t>GeneticLevelPerGeneration-GS.txt and 'GeneticLevelPerGeneration-OHV.txt</w:t>
+      </w:r>
+    </w:p>
+    <w:p>
+      <w:pPr>
+        <w:numPr>
+          <w:ilvl w:val="0"/>
+          <w:numId w:val="6"/>
+        </w:numPr>
+        <w:tabs>
+          <w:tab w:val="left" w:pos="1470"/>
+          <w:tab w:val="left" w:pos="2205"/>
+          <w:tab w:val="left" w:pos="2940"/>
+          <w:tab w:val="left" w:pos="3675"/>
+          <w:tab w:val="left" w:pos="4410"/>
+          <w:tab w:val="left" w:pos="5145"/>
+          <w:tab w:val="left" w:pos="5880"/>
+          <w:tab w:val="left" w:pos="6615"/>
+          <w:tab w:val="left" w:pos="7350"/>
+          <w:tab w:val="left" w:pos="8085"/>
+          <w:tab w:val="left" w:pos="8820"/>
+          <w:tab w:val="left" w:pos="9555"/>
+          <w:tab w:val="left" w:pos="10290"/>
+          <w:tab w:val="left" w:pos="11025"/>
+          <w:tab w:val="left" w:pos="11760"/>
+          <w:tab w:val="left" w:pos="12495"/>
+          <w:tab w:val="left" w:pos="13230"/>
+          <w:tab w:val="left" w:pos="13965"/>
+          <w:tab w:val="left" w:pos="14700"/>
+          <w:tab w:val="left" w:pos="15435"/>
+          <w:tab w:val="left" w:pos="16170"/>
+          <w:tab w:val="left" w:pos="16905"/>
+          <w:tab w:val="left" w:pos="17640"/>
+          <w:tab w:val="left" w:pos="18375"/>
+          <w:tab w:val="left" w:pos="19110"/>
+          <w:tab w:val="left" w:pos="19845"/>
+          <w:tab w:val="left" w:pos="20580"/>
+          <w:tab w:val="left" w:pos="21315"/>
+          <w:tab w:val="left" w:pos="22050"/>
+          <w:tab w:val="left" w:pos="22785"/>
+          <w:tab w:val="left" w:pos="23520"/>
+        </w:tabs>
+        <w:autoSpaceDE w:val="0"/>
+        <w:autoSpaceDN w:val="0"/>
+        <w:adjustRightInd w:val="0"/>
+        <w:jc w:val="both"/>
+      </w:pPr>
+      <w:r>
+        <w:t>Contain summary statistics on simulated populations for GS and OHV program respectively</w:t>
+      </w:r>
+    </w:p>
+    <w:p>
+      <w:pPr>
+        <w:numPr>
+          <w:ilvl w:val="0"/>
+          <w:numId w:val="6"/>
+        </w:numPr>
+        <w:tabs>
+          <w:tab w:val="left" w:pos="1470"/>
+          <w:tab w:val="left" w:pos="2205"/>
+          <w:tab w:val="left" w:pos="2940"/>
+          <w:tab w:val="left" w:pos="3675"/>
+          <w:tab w:val="left" w:pos="4410"/>
+          <w:tab w:val="left" w:pos="5145"/>
+          <w:tab w:val="left" w:pos="5880"/>
+          <w:tab w:val="left" w:pos="6615"/>
+          <w:tab w:val="left" w:pos="7350"/>
+          <w:tab w:val="left" w:pos="8085"/>
+          <w:tab w:val="left" w:pos="8820"/>
+          <w:tab w:val="left" w:pos="9555"/>
+          <w:tab w:val="left" w:pos="10290"/>
+          <w:tab w:val="left" w:pos="11025"/>
+          <w:tab w:val="left" w:pos="11760"/>
+          <w:tab w:val="left" w:pos="12495"/>
+          <w:tab w:val="left" w:pos="13230"/>
+          <w:tab w:val="left" w:pos="13965"/>
+          <w:tab w:val="left" w:pos="14700"/>
+          <w:tab w:val="left" w:pos="15435"/>
+          <w:tab w:val="left" w:pos="16170"/>
+          <w:tab w:val="left" w:pos="16905"/>
+          <w:tab w:val="left" w:pos="17640"/>
+          <w:tab w:val="left" w:pos="18375"/>
+          <w:tab w:val="left" w:pos="19110"/>
+          <w:tab w:val="left" w:pos="19845"/>
+          <w:tab w:val="left" w:pos="20580"/>
+          <w:tab w:val="left" w:pos="21315"/>
+          <w:tab w:val="left" w:pos="22050"/>
+          <w:tab w:val="left" w:pos="22785"/>
+          <w:tab w:val="left" w:pos="23520"/>
+        </w:tabs>
+        <w:autoSpaceDE w:val="0"/>
+        <w:autoSpaceDN w:val="0"/>
+        <w:adjustRightInd w:val="0"/>
+        <w:jc w:val="both"/>
+      </w:pPr>
+      <w:r>
+        <w:t>Col1 = Generation</w:t>
+      </w:r>
+    </w:p>
+    <w:p>
+      <w:pPr>
+        <w:numPr>
+          <w:ilvl w:val="0"/>
+          <w:numId w:val="6"/>
+        </w:numPr>
+        <w:tabs>
+          <w:tab w:val="left" w:pos="1470"/>
+          <w:tab w:val="left" w:pos="2205"/>
+          <w:tab w:val="left" w:pos="2940"/>
+          <w:tab w:val="left" w:pos="3675"/>
+          <w:tab w:val="left" w:pos="4410"/>
+          <w:tab w:val="left" w:pos="5145"/>
+          <w:tab w:val="left" w:pos="5880"/>
+          <w:tab w:val="left" w:pos="6615"/>
+          <w:tab w:val="left" w:pos="7350"/>
+          <w:tab w:val="left" w:pos="8085"/>
+          <w:tab w:val="left" w:pos="8820"/>
+          <w:tab w:val="left" w:pos="9555"/>
+          <w:tab w:val="left" w:pos="10290"/>
+          <w:tab w:val="left" w:pos="11025"/>
+          <w:tab w:val="left" w:pos="11760"/>
+          <w:tab w:val="left" w:pos="12495"/>
+          <w:tab w:val="left" w:pos="13230"/>
+          <w:tab w:val="left" w:pos="13965"/>
+          <w:tab w:val="left" w:pos="14700"/>
+          <w:tab w:val="left" w:pos="15435"/>
+          <w:tab w:val="left" w:pos="16170"/>
+          <w:tab w:val="left" w:pos="16905"/>
+          <w:tab w:val="left" w:pos="17640"/>
+          <w:tab w:val="left" w:pos="18375"/>
+          <w:tab w:val="left" w:pos="19110"/>
+          <w:tab w:val="left" w:pos="19845"/>
+          <w:tab w:val="left" w:pos="20580"/>
+          <w:tab w:val="left" w:pos="21315"/>
+          <w:tab w:val="left" w:pos="22050"/>
+          <w:tab w:val="left" w:pos="22785"/>
+          <w:tab w:val="left" w:pos="23520"/>
+        </w:tabs>
+        <w:autoSpaceDE w:val="0"/>
+        <w:autoSpaceDN w:val="0"/>
+        <w:adjustRightInd w:val="0"/>
+        <w:jc w:val="both"/>
+      </w:pPr>
+      <w:r>
+        <w:t>Col2 = Number of lines in generation</w:t>
+      </w:r>
+    </w:p>
+    <w:p>
+      <w:pPr>
+        <w:numPr>
+          <w:ilvl w:val="0"/>
+          <w:numId w:val="6"/>
+        </w:numPr>
+        <w:tabs>
+          <w:tab w:val="left" w:pos="1470"/>
+          <w:tab w:val="left" w:pos="2205"/>
+          <w:tab w:val="left" w:pos="2940"/>
+          <w:tab w:val="left" w:pos="3675"/>
+          <w:tab w:val="left" w:pos="4410"/>
+          <w:tab w:val="left" w:pos="5145"/>
+          <w:tab w:val="left" w:pos="5880"/>
+          <w:tab w:val="left" w:pos="6615"/>
+          <w:tab w:val="left" w:pos="7350"/>
+          <w:tab w:val="left" w:pos="8085"/>
+          <w:tab w:val="left" w:pos="8820"/>
+          <w:tab w:val="left" w:pos="9555"/>
+          <w:tab w:val="left" w:pos="10290"/>
+          <w:tab w:val="left" w:pos="11025"/>
+          <w:tab w:val="left" w:pos="11760"/>
+          <w:tab w:val="left" w:pos="12495"/>
+          <w:tab w:val="left" w:pos="13230"/>
+          <w:tab w:val="left" w:pos="13965"/>
+          <w:tab w:val="left" w:pos="14700"/>
+          <w:tab w:val="left" w:pos="15435"/>
+          <w:tab w:val="left" w:pos="16170"/>
+          <w:tab w:val="left" w:pos="16905"/>
+          <w:tab w:val="left" w:pos="17640"/>
+          <w:tab w:val="left" w:pos="18375"/>
+          <w:tab w:val="left" w:pos="19110"/>
+          <w:tab w:val="left" w:pos="19845"/>
+          <w:tab w:val="left" w:pos="20580"/>
+          <w:tab w:val="left" w:pos="21315"/>
+          <w:tab w:val="left" w:pos="22050"/>
+          <w:tab w:val="left" w:pos="22785"/>
+          <w:tab w:val="left" w:pos="23520"/>
+        </w:tabs>
+        <w:autoSpaceDE w:val="0"/>
+        <w:autoSpaceDN w:val="0"/>
+        <w:adjustRightInd w:val="0"/>
+        <w:jc w:val="both"/>
+      </w:pPr>
+      <w:r>
+        <w:t>Col3 = meanGEBV</w:t>
+      </w:r>
+    </w:p>
+    <w:p>
+      <w:pPr>
+        <w:numPr>
+          <w:ilvl w:val="0"/>
+          <w:numId w:val="6"/>
+        </w:numPr>
+        <w:tabs>
+          <w:tab w:val="left" w:pos="1470"/>
+          <w:tab w:val="left" w:pos="2205"/>
+          <w:tab w:val="left" w:pos="2940"/>
+          <w:tab w:val="left" w:pos="3675"/>
+          <w:tab w:val="left" w:pos="4410"/>
+          <w:tab w:val="left" w:pos="5145"/>
+          <w:tab w:val="left" w:pos="5880"/>
+          <w:tab w:val="left" w:pos="6615"/>
+          <w:tab w:val="left" w:pos="7350"/>
+          <w:tab w:val="left" w:pos="8085"/>
+          <w:tab w:val="left" w:pos="8820"/>
+          <w:tab w:val="left" w:pos="9555"/>
+          <w:tab w:val="left" w:pos="10290"/>
+          <w:tab w:val="left" w:pos="11025"/>
+          <w:tab w:val="left" w:pos="11760"/>
+          <w:tab w:val="left" w:pos="12495"/>
+          <w:tab w:val="left" w:pos="13230"/>
+          <w:tab w:val="left" w:pos="13965"/>
+          <w:tab w:val="left" w:pos="14700"/>
+          <w:tab w:val="left" w:pos="15435"/>
+          <w:tab w:val="left" w:pos="16170"/>
+          <w:tab w:val="left" w:pos="16905"/>
+          <w:tab w:val="left" w:pos="17640"/>
+          <w:tab w:val="left" w:pos="18375"/>
+          <w:tab w:val="left" w:pos="19110"/>
+          <w:tab w:val="left" w:pos="19845"/>
+          <w:tab w:val="left" w:pos="20580"/>
+          <w:tab w:val="left" w:pos="21315"/>
+          <w:tab w:val="left" w:pos="22050"/>
+          <w:tab w:val="left" w:pos="22785"/>
+          <w:tab w:val="left" w:pos="23520"/>
+        </w:tabs>
+        <w:autoSpaceDE w:val="0"/>
+        <w:autoSpaceDN w:val="0"/>
+        <w:adjustRightInd w:val="0"/>
+        <w:jc w:val="both"/>
+      </w:pPr>
+      <w:r>
+        <w:t>Col4 = GEBV variance</w:t>
+      </w:r>
+    </w:p>
+    <w:p>
+      <w:pPr>
+        <w:numPr>
+          <w:ilvl w:val="0"/>
+          <w:numId w:val="6"/>
+        </w:numPr>
+        <w:tabs>
+          <w:tab w:val="left" w:pos="1470"/>
+          <w:tab w:val="left" w:pos="2205"/>
+          <w:tab w:val="left" w:pos="2940"/>
+          <w:tab w:val="left" w:pos="3675"/>
+          <w:tab w:val="left" w:pos="4410"/>
+          <w:tab w:val="left" w:pos="5145"/>
+          <w:tab w:val="left" w:pos="5880"/>
+          <w:tab w:val="left" w:pos="6615"/>
+          <w:tab w:val="left" w:pos="7350"/>
+          <w:tab w:val="left" w:pos="8085"/>
+          <w:tab w:val="left" w:pos="8820"/>
+          <w:tab w:val="left" w:pos="9555"/>
+          <w:tab w:val="left" w:pos="10290"/>
+          <w:tab w:val="left" w:pos="11025"/>
+          <w:tab w:val="left" w:pos="11760"/>
+          <w:tab w:val="left" w:pos="12495"/>
+          <w:tab w:val="left" w:pos="13230"/>
+          <w:tab w:val="left" w:pos="13965"/>
+          <w:tab w:val="left" w:pos="14700"/>
+          <w:tab w:val="left" w:pos="15435"/>
+          <w:tab w:val="left" w:pos="16170"/>
+          <w:tab w:val="left" w:pos="16905"/>
+          <w:tab w:val="left" w:pos="17640"/>
+          <w:tab w:val="left" w:pos="18375"/>
+          <w:tab w:val="left" w:pos="19110"/>
+          <w:tab w:val="left" w:pos="19845"/>
+          <w:tab w:val="left" w:pos="20580"/>
+          <w:tab w:val="left" w:pos="21315"/>
+          <w:tab w:val="left" w:pos="22050"/>
+          <w:tab w:val="left" w:pos="22785"/>
+          <w:tab w:val="left" w:pos="23520"/>
+        </w:tabs>
+        <w:autoSpaceDE w:val="0"/>
+        <w:autoSpaceDN w:val="0"/>
+        <w:adjustRightInd w:val="0"/>
+        <w:jc w:val="both"/>
+      </w:pPr>
+      <w:r>
+        <w:t>Col5 = GEBV standard deviation</w:t>
+      </w:r>
+    </w:p>
+    <w:p>
+      <w:pPr>
+        <w:numPr>
+          <w:ilvl w:val="0"/>
+          <w:numId w:val="6"/>
+        </w:numPr>
+        <w:tabs>
+          <w:tab w:val="left" w:pos="1470"/>
+          <w:tab w:val="left" w:pos="2205"/>
+          <w:tab w:val="left" w:pos="2940"/>
+          <w:tab w:val="left" w:pos="3675"/>
+          <w:tab w:val="left" w:pos="4410"/>
+          <w:tab w:val="left" w:pos="5145"/>
+          <w:tab w:val="left" w:pos="5880"/>
+          <w:tab w:val="left" w:pos="6615"/>
+          <w:tab w:val="left" w:pos="7350"/>
+          <w:tab w:val="left" w:pos="8085"/>
+          <w:tab w:val="left" w:pos="8820"/>
+          <w:tab w:val="left" w:pos="9555"/>
+          <w:tab w:val="left" w:pos="10290"/>
+          <w:tab w:val="left" w:pos="11025"/>
+          <w:tab w:val="left" w:pos="11760"/>
+          <w:tab w:val="left" w:pos="12495"/>
+          <w:tab w:val="left" w:pos="13230"/>
+          <w:tab w:val="left" w:pos="13965"/>
+          <w:tab w:val="left" w:pos="14700"/>
+          <w:tab w:val="left" w:pos="15435"/>
+          <w:tab w:val="left" w:pos="16170"/>
+          <w:tab w:val="left" w:pos="16905"/>
+          <w:tab w:val="left" w:pos="17640"/>
+          <w:tab w:val="left" w:pos="18375"/>
+          <w:tab w:val="left" w:pos="19110"/>
+          <w:tab w:val="left" w:pos="19845"/>
+          <w:tab w:val="left" w:pos="20580"/>
+          <w:tab w:val="left" w:pos="21315"/>
+          <w:tab w:val="left" w:pos="22050"/>
+          <w:tab w:val="left" w:pos="22785"/>
+          <w:tab w:val="left" w:pos="23520"/>
+        </w:tabs>
+        <w:autoSpaceDE w:val="0"/>
+        <w:autoSpaceDN w:val="0"/>
+        <w:adjustRightInd w:val="0"/>
+        <w:jc w:val="both"/>
+      </w:pPr>
+      <w:r>
+        <w:t>Col6 = mean GEBV top 10 lines in generation</w:t>
+      </w:r>
+    </w:p>
+    <w:p>
+      <w:pPr>
+        <w:numPr>
+          <w:ilvl w:val="0"/>
+          <w:numId w:val="6"/>
+        </w:numPr>
+        <w:tabs>
+          <w:tab w:val="left" w:pos="1470"/>
+          <w:tab w:val="left" w:pos="2205"/>
+          <w:tab w:val="left" w:pos="2940"/>
+          <w:tab w:val="left" w:pos="3675"/>
+          <w:tab w:val="left" w:pos="4410"/>
+          <w:tab w:val="left" w:pos="5145"/>
+          <w:tab w:val="left" w:pos="5880"/>
+          <w:tab w:val="left" w:pos="6615"/>
+          <w:tab w:val="left" w:pos="7350"/>
+          <w:tab w:val="left" w:pos="8085"/>
+          <w:tab w:val="left" w:pos="8820"/>
+          <w:tab w:val="left" w:pos="9555"/>
+          <w:tab w:val="left" w:pos="10290"/>
+          <w:tab w:val="left" w:pos="11025"/>
+          <w:tab w:val="left" w:pos="11760"/>
+          <w:tab w:val="left" w:pos="12495"/>
+          <w:tab w:val="left" w:pos="13230"/>
+          <w:tab w:val="left" w:pos="13965"/>
+          <w:tab w:val="left" w:pos="14700"/>
+          <w:tab w:val="left" w:pos="15435"/>
+          <w:tab w:val="left" w:pos="16170"/>
+          <w:tab w:val="left" w:pos="16905"/>
+          <w:tab w:val="left" w:pos="17640"/>
+          <w:tab w:val="left" w:pos="18375"/>
+          <w:tab w:val="left" w:pos="19110"/>
+          <w:tab w:val="left" w:pos="19845"/>
+          <w:tab w:val="left" w:pos="20580"/>
+          <w:tab w:val="left" w:pos="21315"/>
+          <w:tab w:val="left" w:pos="22050"/>
+          <w:tab w:val="left" w:pos="22785"/>
+          <w:tab w:val="left" w:pos="23520"/>
+        </w:tabs>
+        <w:autoSpaceDE w:val="0"/>
+        <w:autoSpaceDN w:val="0"/>
+        <w:adjustRightInd w:val="0"/>
+        <w:jc w:val="both"/>
+      </w:pPr>
+      <w:r>
+        <w:t>Col7 = (Col6-Col3)/Col5</w:t>
+      </w:r>
+    </w:p>
+    <w:p>
+      <w:pPr>
+        <w:tabs>
+          <w:tab w:val="left" w:pos="1470"/>
+          <w:tab w:val="left" w:pos="2205"/>
+          <w:tab w:val="left" w:pos="2940"/>
+          <w:tab w:val="left" w:pos="3675"/>
+          <w:tab w:val="left" w:pos="4410"/>
+          <w:tab w:val="left" w:pos="5145"/>
+          <w:tab w:val="left" w:pos="5880"/>
+          <w:tab w:val="left" w:pos="6615"/>
+          <w:tab w:val="left" w:pos="7350"/>
+          <w:tab w:val="left" w:pos="8085"/>
+          <w:tab w:val="left" w:pos="8820"/>
+          <w:tab w:val="left" w:pos="9555"/>
+          <w:tab w:val="left" w:pos="10290"/>
+          <w:tab w:val="left" w:pos="11025"/>
+          <w:tab w:val="left" w:pos="11760"/>
+          <w:tab w:val="left" w:pos="12495"/>
+          <w:tab w:val="left" w:pos="13230"/>
+          <w:tab w:val="left" w:pos="13965"/>
+          <w:tab w:val="left" w:pos="14700"/>
+          <w:tab w:val="left" w:pos="15435"/>
+          <w:tab w:val="left" w:pos="16170"/>
+          <w:tab w:val="left" w:pos="16905"/>
+          <w:tab w:val="left" w:pos="17640"/>
+          <w:tab w:val="left" w:pos="18375"/>
+          <w:tab w:val="left" w:pos="19110"/>
+          <w:tab w:val="left" w:pos="19845"/>
+          <w:tab w:val="left" w:pos="20580"/>
+          <w:tab w:val="left" w:pos="21315"/>
+          <w:tab w:val="left" w:pos="22050"/>
+          <w:tab w:val="left" w:pos="22785"/>
+          <w:tab w:val="left" w:pos="23520"/>
+        </w:tabs>
+        <w:autoSpaceDE w:val="0"/>
+        <w:autoSpaceDN w:val="0"/>
+        <w:adjustRightInd w:val="0"/>
+        <w:jc w:val="both"/>
+      </w:pPr>
+    </w:p>
+    <w:p>
+      <w:pPr>
+        <w:tabs>
+          <w:tab w:val="left" w:pos="735"/>
+          <w:tab w:val="left" w:pos="1470"/>
+          <w:tab w:val="left" w:pos="2205"/>
+          <w:tab w:val="left" w:pos="2940"/>
+          <w:tab w:val="left" w:pos="3675"/>
+          <w:tab w:val="left" w:pos="4410"/>
+          <w:tab w:val="left" w:pos="5145"/>
+          <w:tab w:val="left" w:pos="5880"/>
+          <w:tab w:val="left" w:pos="6615"/>
+          <w:tab w:val="left" w:pos="7350"/>
+          <w:tab w:val="left" w:pos="8085"/>
+          <w:tab w:val="left" w:pos="8820"/>
+          <w:tab w:val="left" w:pos="9555"/>
+          <w:tab w:val="left" w:pos="10290"/>
+          <w:tab w:val="left" w:pos="11025"/>
+          <w:tab w:val="left" w:pos="11760"/>
+          <w:tab w:val="left" w:pos="12495"/>
+          <w:tab w:val="left" w:pos="13230"/>
+          <w:tab w:val="left" w:pos="13965"/>
+          <w:tab w:val="left" w:pos="14700"/>
+          <w:tab w:val="left" w:pos="15435"/>
+          <w:tab w:val="left" w:pos="16170"/>
+          <w:tab w:val="left" w:pos="16905"/>
+          <w:tab w:val="left" w:pos="17640"/>
+          <w:tab w:val="left" w:pos="18375"/>
+          <w:tab w:val="left" w:pos="19110"/>
+          <w:tab w:val="left" w:pos="19845"/>
+          <w:tab w:val="left" w:pos="20580"/>
+          <w:tab w:val="left" w:pos="21315"/>
+          <w:tab w:val="left" w:pos="22050"/>
+          <w:tab w:val="left" w:pos="22785"/>
+          <w:tab w:val="left" w:pos="23520"/>
+        </w:tabs>
+        <w:autoSpaceDE w:val="0"/>
+        <w:autoSpaceDN w:val="0"/>
+        <w:adjustRightInd w:val="0"/>
+        <w:jc w:val="both"/>
+      </w:pPr>
       <w:r>
         <w:rPr>
           <w:rFonts w:ascii="Lucida Console" w:hAnsi="Lucida Console" w:cs="Lucida Console"/>
@@ -3723,8 +4299,509 @@
           <w:szCs w:val="20"/>
           <w:lang w:val="en-US"/>
         </w:rPr>
-        <w:t xml:space="preserve"> and </w:t>
-      </w:r>
+        <w:t>DoubledHaploidStats-GS.txt and DoubledHaploidStats-OHV.txt</w:t>
+      </w:r>
+    </w:p>
+    <w:p>
+      <w:pPr>
+        <w:numPr>
+          <w:ilvl w:val="0"/>
+          <w:numId w:val="6"/>
+        </w:numPr>
+        <w:tabs>
+          <w:tab w:val="left" w:pos="1470"/>
+          <w:tab w:val="left" w:pos="2205"/>
+          <w:tab w:val="left" w:pos="2940"/>
+          <w:tab w:val="left" w:pos="3675"/>
+          <w:tab w:val="left" w:pos="4410"/>
+          <w:tab w:val="left" w:pos="5145"/>
+          <w:tab w:val="left" w:pos="5880"/>
+          <w:tab w:val="left" w:pos="6615"/>
+          <w:tab w:val="left" w:pos="7350"/>
+          <w:tab w:val="left" w:pos="8085"/>
+          <w:tab w:val="left" w:pos="8820"/>
+          <w:tab w:val="left" w:pos="9555"/>
+          <w:tab w:val="left" w:pos="10290"/>
+          <w:tab w:val="left" w:pos="11025"/>
+          <w:tab w:val="left" w:pos="11760"/>
+          <w:tab w:val="left" w:pos="12495"/>
+          <w:tab w:val="left" w:pos="13230"/>
+          <w:tab w:val="left" w:pos="13965"/>
+          <w:tab w:val="left" w:pos="14700"/>
+          <w:tab w:val="left" w:pos="15435"/>
+          <w:tab w:val="left" w:pos="16170"/>
+          <w:tab w:val="left" w:pos="16905"/>
+          <w:tab w:val="left" w:pos="17640"/>
+          <w:tab w:val="left" w:pos="18375"/>
+          <w:tab w:val="left" w:pos="19110"/>
+          <w:tab w:val="left" w:pos="19845"/>
+          <w:tab w:val="left" w:pos="20580"/>
+          <w:tab w:val="left" w:pos="21315"/>
+          <w:tab w:val="left" w:pos="22050"/>
+          <w:tab w:val="left" w:pos="22785"/>
+          <w:tab w:val="left" w:pos="23520"/>
+        </w:tabs>
+        <w:autoSpaceDE w:val="0"/>
+        <w:autoSpaceDN w:val="0"/>
+        <w:adjustRightInd w:val="0"/>
+        <w:jc w:val="both"/>
+      </w:pPr>
+      <w:r>
+        <w:t>Contain summary statistics on all simulated doubled haploids GS and OHV program respectively</w:t>
+      </w:r>
+    </w:p>
+    <w:p>
+      <w:pPr>
+        <w:numPr>
+          <w:ilvl w:val="0"/>
+          <w:numId w:val="6"/>
+        </w:numPr>
+        <w:tabs>
+          <w:tab w:val="left" w:pos="1470"/>
+          <w:tab w:val="left" w:pos="2205"/>
+          <w:tab w:val="left" w:pos="2940"/>
+          <w:tab w:val="left" w:pos="3675"/>
+          <w:tab w:val="left" w:pos="4410"/>
+          <w:tab w:val="left" w:pos="5145"/>
+          <w:tab w:val="left" w:pos="5880"/>
+          <w:tab w:val="left" w:pos="6615"/>
+          <w:tab w:val="left" w:pos="7350"/>
+          <w:tab w:val="left" w:pos="8085"/>
+          <w:tab w:val="left" w:pos="8820"/>
+          <w:tab w:val="left" w:pos="9555"/>
+          <w:tab w:val="left" w:pos="10290"/>
+          <w:tab w:val="left" w:pos="11025"/>
+          <w:tab w:val="left" w:pos="11760"/>
+          <w:tab w:val="left" w:pos="12495"/>
+          <w:tab w:val="left" w:pos="13230"/>
+          <w:tab w:val="left" w:pos="13965"/>
+          <w:tab w:val="left" w:pos="14700"/>
+          <w:tab w:val="left" w:pos="15435"/>
+          <w:tab w:val="left" w:pos="16170"/>
+          <w:tab w:val="left" w:pos="16905"/>
+          <w:tab w:val="left" w:pos="17640"/>
+          <w:tab w:val="left" w:pos="18375"/>
+          <w:tab w:val="left" w:pos="19110"/>
+          <w:tab w:val="left" w:pos="19845"/>
+          <w:tab w:val="left" w:pos="20580"/>
+          <w:tab w:val="left" w:pos="21315"/>
+          <w:tab w:val="left" w:pos="22050"/>
+          <w:tab w:val="left" w:pos="22785"/>
+          <w:tab w:val="left" w:pos="23520"/>
+        </w:tabs>
+        <w:autoSpaceDE w:val="0"/>
+        <w:autoSpaceDN w:val="0"/>
+        <w:adjustRightInd w:val="0"/>
+        <w:jc w:val="both"/>
+      </w:pPr>
+      <w:r>
+        <w:t>Col1 = Generation</w:t>
+      </w:r>
+    </w:p>
+    <w:p>
+      <w:pPr>
+        <w:numPr>
+          <w:ilvl w:val="0"/>
+          <w:numId w:val="6"/>
+        </w:numPr>
+        <w:tabs>
+          <w:tab w:val="left" w:pos="1470"/>
+          <w:tab w:val="left" w:pos="2205"/>
+          <w:tab w:val="left" w:pos="2940"/>
+          <w:tab w:val="left" w:pos="3675"/>
+          <w:tab w:val="left" w:pos="4410"/>
+          <w:tab w:val="left" w:pos="5145"/>
+          <w:tab w:val="left" w:pos="5880"/>
+          <w:tab w:val="left" w:pos="6615"/>
+          <w:tab w:val="left" w:pos="7350"/>
+          <w:tab w:val="left" w:pos="8085"/>
+          <w:tab w:val="left" w:pos="8820"/>
+          <w:tab w:val="left" w:pos="9555"/>
+          <w:tab w:val="left" w:pos="10290"/>
+          <w:tab w:val="left" w:pos="11025"/>
+          <w:tab w:val="left" w:pos="11760"/>
+          <w:tab w:val="left" w:pos="12495"/>
+          <w:tab w:val="left" w:pos="13230"/>
+          <w:tab w:val="left" w:pos="13965"/>
+          <w:tab w:val="left" w:pos="14700"/>
+          <w:tab w:val="left" w:pos="15435"/>
+          <w:tab w:val="left" w:pos="16170"/>
+          <w:tab w:val="left" w:pos="16905"/>
+          <w:tab w:val="left" w:pos="17640"/>
+          <w:tab w:val="left" w:pos="18375"/>
+          <w:tab w:val="left" w:pos="19110"/>
+          <w:tab w:val="left" w:pos="19845"/>
+          <w:tab w:val="left" w:pos="20580"/>
+          <w:tab w:val="left" w:pos="21315"/>
+          <w:tab w:val="left" w:pos="22050"/>
+          <w:tab w:val="left" w:pos="22785"/>
+          <w:tab w:val="left" w:pos="23520"/>
+        </w:tabs>
+        <w:autoSpaceDE w:val="0"/>
+        <w:autoSpaceDN w:val="0"/>
+        <w:adjustRightInd w:val="0"/>
+        <w:jc w:val="both"/>
+      </w:pPr>
+      <w:r>
+        <w:t>Col2 = Consecutive number of doubled haploid restarted in each generation</w:t>
+      </w:r>
+    </w:p>
+    <w:p>
+      <w:pPr>
+        <w:numPr>
+          <w:ilvl w:val="0"/>
+          <w:numId w:val="6"/>
+        </w:numPr>
+        <w:tabs>
+          <w:tab w:val="left" w:pos="1470"/>
+          <w:tab w:val="left" w:pos="2205"/>
+          <w:tab w:val="left" w:pos="2940"/>
+          <w:tab w:val="left" w:pos="3675"/>
+          <w:tab w:val="left" w:pos="4410"/>
+          <w:tab w:val="left" w:pos="5145"/>
+          <w:tab w:val="left" w:pos="5880"/>
+          <w:tab w:val="left" w:pos="6615"/>
+          <w:tab w:val="left" w:pos="7350"/>
+          <w:tab w:val="left" w:pos="8085"/>
+          <w:tab w:val="left" w:pos="8820"/>
+          <w:tab w:val="left" w:pos="9555"/>
+          <w:tab w:val="left" w:pos="10290"/>
+          <w:tab w:val="left" w:pos="11025"/>
+          <w:tab w:val="left" w:pos="11760"/>
+          <w:tab w:val="left" w:pos="12495"/>
+          <w:tab w:val="left" w:pos="13230"/>
+          <w:tab w:val="left" w:pos="13965"/>
+          <w:tab w:val="left" w:pos="14700"/>
+          <w:tab w:val="left" w:pos="15435"/>
+          <w:tab w:val="left" w:pos="16170"/>
+          <w:tab w:val="left" w:pos="16905"/>
+          <w:tab w:val="left" w:pos="17640"/>
+          <w:tab w:val="left" w:pos="18375"/>
+          <w:tab w:val="left" w:pos="19110"/>
+          <w:tab w:val="left" w:pos="19845"/>
+          <w:tab w:val="left" w:pos="20580"/>
+          <w:tab w:val="left" w:pos="21315"/>
+          <w:tab w:val="left" w:pos="22050"/>
+          <w:tab w:val="left" w:pos="22785"/>
+          <w:tab w:val="left" w:pos="23520"/>
+        </w:tabs>
+        <w:autoSpaceDE w:val="0"/>
+        <w:autoSpaceDN w:val="0"/>
+        <w:adjustRightInd w:val="0"/>
+        <w:jc w:val="both"/>
+      </w:pPr>
+      <w:r>
+        <w:t xml:space="preserve">Col3 = doubled haploid </w:t>
+      </w:r>
+      <w:r>
+        <w:t>GEBV</w:t>
+      </w:r>
+    </w:p>
+    <w:p>
+      <w:pPr>
+        <w:numPr>
+          <w:ilvl w:val="0"/>
+          <w:numId w:val="6"/>
+        </w:numPr>
+        <w:tabs>
+          <w:tab w:val="left" w:pos="1470"/>
+          <w:tab w:val="left" w:pos="2205"/>
+          <w:tab w:val="left" w:pos="2940"/>
+          <w:tab w:val="left" w:pos="3675"/>
+          <w:tab w:val="left" w:pos="4410"/>
+          <w:tab w:val="left" w:pos="5145"/>
+          <w:tab w:val="left" w:pos="5880"/>
+          <w:tab w:val="left" w:pos="6615"/>
+          <w:tab w:val="left" w:pos="7350"/>
+          <w:tab w:val="left" w:pos="8085"/>
+          <w:tab w:val="left" w:pos="8820"/>
+          <w:tab w:val="left" w:pos="9555"/>
+          <w:tab w:val="left" w:pos="10290"/>
+          <w:tab w:val="left" w:pos="11025"/>
+          <w:tab w:val="left" w:pos="11760"/>
+          <w:tab w:val="left" w:pos="12495"/>
+          <w:tab w:val="left" w:pos="13230"/>
+          <w:tab w:val="left" w:pos="13965"/>
+          <w:tab w:val="left" w:pos="14700"/>
+          <w:tab w:val="left" w:pos="15435"/>
+          <w:tab w:val="left" w:pos="16170"/>
+          <w:tab w:val="left" w:pos="16905"/>
+          <w:tab w:val="left" w:pos="17640"/>
+          <w:tab w:val="left" w:pos="18375"/>
+          <w:tab w:val="left" w:pos="19110"/>
+          <w:tab w:val="left" w:pos="19845"/>
+          <w:tab w:val="left" w:pos="20580"/>
+          <w:tab w:val="left" w:pos="21315"/>
+          <w:tab w:val="left" w:pos="22050"/>
+          <w:tab w:val="left" w:pos="22785"/>
+          <w:tab w:val="left" w:pos="23520"/>
+        </w:tabs>
+        <w:autoSpaceDE w:val="0"/>
+        <w:autoSpaceDN w:val="0"/>
+        <w:adjustRightInd w:val="0"/>
+        <w:jc w:val="both"/>
+      </w:pPr>
+      <w:r>
+        <w:t>Col4 = (Col3-mean</w:t>
+      </w:r>
+      <w:r>
+        <w:t>GEBV</w:t>
+      </w:r>
+      <w:r>
+        <w:t>generation)/</w:t>
+      </w:r>
+      <w:r>
+        <w:t>(GEBV</w:t>
+      </w:r>
+      <w:r>
+        <w:t xml:space="preserve"> standard deviation)</w:t>
+      </w:r>
+    </w:p>
+    <w:p>
+      <w:pPr>
+        <w:numPr>
+          <w:ilvl w:val="0"/>
+          <w:numId w:val="6"/>
+        </w:numPr>
+        <w:tabs>
+          <w:tab w:val="left" w:pos="1470"/>
+          <w:tab w:val="left" w:pos="2205"/>
+          <w:tab w:val="left" w:pos="2940"/>
+          <w:tab w:val="left" w:pos="3675"/>
+          <w:tab w:val="left" w:pos="4410"/>
+          <w:tab w:val="left" w:pos="5145"/>
+          <w:tab w:val="left" w:pos="5880"/>
+          <w:tab w:val="left" w:pos="6615"/>
+          <w:tab w:val="left" w:pos="7350"/>
+          <w:tab w:val="left" w:pos="8085"/>
+          <w:tab w:val="left" w:pos="8820"/>
+          <w:tab w:val="left" w:pos="9555"/>
+          <w:tab w:val="left" w:pos="10290"/>
+          <w:tab w:val="left" w:pos="11025"/>
+          <w:tab w:val="left" w:pos="11760"/>
+          <w:tab w:val="left" w:pos="12495"/>
+          <w:tab w:val="left" w:pos="13230"/>
+          <w:tab w:val="left" w:pos="13965"/>
+          <w:tab w:val="left" w:pos="14700"/>
+          <w:tab w:val="left" w:pos="15435"/>
+          <w:tab w:val="left" w:pos="16170"/>
+          <w:tab w:val="left" w:pos="16905"/>
+          <w:tab w:val="left" w:pos="17640"/>
+          <w:tab w:val="left" w:pos="18375"/>
+          <w:tab w:val="left" w:pos="19110"/>
+          <w:tab w:val="left" w:pos="19845"/>
+          <w:tab w:val="left" w:pos="20580"/>
+          <w:tab w:val="left" w:pos="21315"/>
+          <w:tab w:val="left" w:pos="22050"/>
+          <w:tab w:val="left" w:pos="22785"/>
+          <w:tab w:val="left" w:pos="23520"/>
+        </w:tabs>
+        <w:autoSpaceDE w:val="0"/>
+        <w:autoSpaceDN w:val="0"/>
+        <w:adjustRightInd w:val="0"/>
+        <w:jc w:val="both"/>
+      </w:pPr>
+      <w:r>
+        <w:t xml:space="preserve">Col5 = </w:t>
+      </w:r>
+      <w:r>
+        <w:t xml:space="preserve">doubled haploid </w:t>
+      </w:r>
+      <w:r>
+        <w:t>OHV</w:t>
+      </w:r>
+    </w:p>
+    <w:p>
+      <w:pPr>
+        <w:numPr>
+          <w:ilvl w:val="0"/>
+          <w:numId w:val="6"/>
+        </w:numPr>
+        <w:tabs>
+          <w:tab w:val="left" w:pos="1470"/>
+          <w:tab w:val="left" w:pos="2205"/>
+          <w:tab w:val="left" w:pos="2940"/>
+          <w:tab w:val="left" w:pos="3675"/>
+          <w:tab w:val="left" w:pos="4410"/>
+          <w:tab w:val="left" w:pos="5145"/>
+          <w:tab w:val="left" w:pos="5880"/>
+          <w:tab w:val="left" w:pos="6615"/>
+          <w:tab w:val="left" w:pos="7350"/>
+          <w:tab w:val="left" w:pos="8085"/>
+          <w:tab w:val="left" w:pos="8820"/>
+          <w:tab w:val="left" w:pos="9555"/>
+          <w:tab w:val="left" w:pos="10290"/>
+          <w:tab w:val="left" w:pos="11025"/>
+          <w:tab w:val="left" w:pos="11760"/>
+          <w:tab w:val="left" w:pos="12495"/>
+          <w:tab w:val="left" w:pos="13230"/>
+          <w:tab w:val="left" w:pos="13965"/>
+          <w:tab w:val="left" w:pos="14700"/>
+          <w:tab w:val="left" w:pos="15435"/>
+          <w:tab w:val="left" w:pos="16170"/>
+          <w:tab w:val="left" w:pos="16905"/>
+          <w:tab w:val="left" w:pos="17640"/>
+          <w:tab w:val="left" w:pos="18375"/>
+          <w:tab w:val="left" w:pos="19110"/>
+          <w:tab w:val="left" w:pos="19845"/>
+          <w:tab w:val="left" w:pos="20580"/>
+          <w:tab w:val="left" w:pos="21315"/>
+          <w:tab w:val="left" w:pos="22050"/>
+          <w:tab w:val="left" w:pos="22785"/>
+          <w:tab w:val="left" w:pos="23520"/>
+        </w:tabs>
+        <w:autoSpaceDE w:val="0"/>
+        <w:autoSpaceDN w:val="0"/>
+        <w:adjustRightInd w:val="0"/>
+        <w:jc w:val="both"/>
+      </w:pPr>
+      <w:r>
+        <w:t>Col6 = (</w:t>
+      </w:r>
+      <w:r>
+        <w:t>Col5</w:t>
+      </w:r>
+      <w:r>
+        <w:t>-</w:t>
+      </w:r>
+      <w:r>
+        <w:t>meanGEBV</w:t>
+      </w:r>
+      <w:r>
+        <w:t>generation)/(</w:t>
+      </w:r>
+      <w:r>
+        <w:t>GEBV</w:t>
+      </w:r>
+      <w:r>
+        <w:t xml:space="preserve"> standard deviation)</w:t>
+      </w:r>
+    </w:p>
+    <w:p>
+      <w:pPr>
+        <w:tabs>
+          <w:tab w:val="left" w:pos="1470"/>
+          <w:tab w:val="left" w:pos="2205"/>
+          <w:tab w:val="left" w:pos="2940"/>
+          <w:tab w:val="left" w:pos="3675"/>
+          <w:tab w:val="left" w:pos="4410"/>
+          <w:tab w:val="left" w:pos="5145"/>
+          <w:tab w:val="left" w:pos="5880"/>
+          <w:tab w:val="left" w:pos="6615"/>
+          <w:tab w:val="left" w:pos="7350"/>
+          <w:tab w:val="left" w:pos="8085"/>
+          <w:tab w:val="left" w:pos="8820"/>
+          <w:tab w:val="left" w:pos="9555"/>
+          <w:tab w:val="left" w:pos="10290"/>
+          <w:tab w:val="left" w:pos="11025"/>
+          <w:tab w:val="left" w:pos="11760"/>
+          <w:tab w:val="left" w:pos="12495"/>
+          <w:tab w:val="left" w:pos="13230"/>
+          <w:tab w:val="left" w:pos="13965"/>
+          <w:tab w:val="left" w:pos="14700"/>
+          <w:tab w:val="left" w:pos="15435"/>
+          <w:tab w:val="left" w:pos="16170"/>
+          <w:tab w:val="left" w:pos="16905"/>
+          <w:tab w:val="left" w:pos="17640"/>
+          <w:tab w:val="left" w:pos="18375"/>
+          <w:tab w:val="left" w:pos="19110"/>
+          <w:tab w:val="left" w:pos="19845"/>
+          <w:tab w:val="left" w:pos="20580"/>
+          <w:tab w:val="left" w:pos="21315"/>
+          <w:tab w:val="left" w:pos="22050"/>
+          <w:tab w:val="left" w:pos="22785"/>
+          <w:tab w:val="left" w:pos="23520"/>
+        </w:tabs>
+        <w:autoSpaceDE w:val="0"/>
+        <w:autoSpaceDN w:val="0"/>
+        <w:adjustRightInd w:val="0"/>
+        <w:ind w:left="360"/>
+        <w:jc w:val="both"/>
+      </w:pPr>
+    </w:p>
+    <w:p>
+      <w:pPr>
+        <w:tabs>
+          <w:tab w:val="left" w:pos="1470"/>
+          <w:tab w:val="left" w:pos="2205"/>
+          <w:tab w:val="left" w:pos="2940"/>
+          <w:tab w:val="left" w:pos="3675"/>
+          <w:tab w:val="left" w:pos="4410"/>
+          <w:tab w:val="left" w:pos="5145"/>
+          <w:tab w:val="left" w:pos="5880"/>
+          <w:tab w:val="left" w:pos="6615"/>
+          <w:tab w:val="left" w:pos="7350"/>
+          <w:tab w:val="left" w:pos="8085"/>
+          <w:tab w:val="left" w:pos="8820"/>
+          <w:tab w:val="left" w:pos="9555"/>
+          <w:tab w:val="left" w:pos="10290"/>
+          <w:tab w:val="left" w:pos="11025"/>
+          <w:tab w:val="left" w:pos="11760"/>
+          <w:tab w:val="left" w:pos="12495"/>
+          <w:tab w:val="left" w:pos="13230"/>
+          <w:tab w:val="left" w:pos="13965"/>
+          <w:tab w:val="left" w:pos="14700"/>
+          <w:tab w:val="left" w:pos="15435"/>
+          <w:tab w:val="left" w:pos="16170"/>
+          <w:tab w:val="left" w:pos="16905"/>
+          <w:tab w:val="left" w:pos="17640"/>
+          <w:tab w:val="left" w:pos="18375"/>
+          <w:tab w:val="left" w:pos="19110"/>
+          <w:tab w:val="left" w:pos="19845"/>
+          <w:tab w:val="left" w:pos="20580"/>
+          <w:tab w:val="left" w:pos="21315"/>
+          <w:tab w:val="left" w:pos="22050"/>
+          <w:tab w:val="left" w:pos="22785"/>
+          <w:tab w:val="left" w:pos="23520"/>
+        </w:tabs>
+        <w:autoSpaceDE w:val="0"/>
+        <w:autoSpaceDN w:val="0"/>
+        <w:adjustRightInd w:val="0"/>
+        <w:ind w:left="360"/>
+        <w:jc w:val="both"/>
+      </w:pPr>
+    </w:p>
+    <w:p>
+      <w:pPr>
+        <w:tabs>
+          <w:tab w:val="left" w:pos="735"/>
+          <w:tab w:val="left" w:pos="1470"/>
+          <w:tab w:val="left" w:pos="2205"/>
+          <w:tab w:val="left" w:pos="2940"/>
+          <w:tab w:val="left" w:pos="3675"/>
+          <w:tab w:val="left" w:pos="4410"/>
+          <w:tab w:val="left" w:pos="5145"/>
+          <w:tab w:val="left" w:pos="5880"/>
+          <w:tab w:val="left" w:pos="6615"/>
+          <w:tab w:val="left" w:pos="7350"/>
+          <w:tab w:val="left" w:pos="8085"/>
+          <w:tab w:val="left" w:pos="8820"/>
+          <w:tab w:val="left" w:pos="9555"/>
+          <w:tab w:val="left" w:pos="10290"/>
+          <w:tab w:val="left" w:pos="11025"/>
+          <w:tab w:val="left" w:pos="11760"/>
+          <w:tab w:val="left" w:pos="12495"/>
+          <w:tab w:val="left" w:pos="13230"/>
+          <w:tab w:val="left" w:pos="13965"/>
+          <w:tab w:val="left" w:pos="14700"/>
+          <w:tab w:val="left" w:pos="15435"/>
+          <w:tab w:val="left" w:pos="16170"/>
+          <w:tab w:val="left" w:pos="16905"/>
+          <w:tab w:val="left" w:pos="17640"/>
+          <w:tab w:val="left" w:pos="18375"/>
+          <w:tab w:val="left" w:pos="19110"/>
+          <w:tab w:val="left" w:pos="19845"/>
+          <w:tab w:val="left" w:pos="20580"/>
+          <w:tab w:val="left" w:pos="21315"/>
+          <w:tab w:val="left" w:pos="22050"/>
+          <w:tab w:val="left" w:pos="22785"/>
+          <w:tab w:val="left" w:pos="23520"/>
+        </w:tabs>
+        <w:autoSpaceDE w:val="0"/>
+        <w:autoSpaceDN w:val="0"/>
+        <w:adjustRightInd w:val="0"/>
+        <w:jc w:val="both"/>
+      </w:pPr>
       <w:r>
         <w:rPr>
           <w:rFonts w:ascii="Lucida Console" w:hAnsi="Lucida Console" w:cs="Lucida Console"/>
@@ -3732,7 +4809,34 @@
           <w:szCs w:val="20"/>
           <w:lang w:val="en-US"/>
         </w:rPr>
-        <w:t>'GeneticLevelPerGeneration-OHV.txt</w:t>
+        <w:t>DH-parent-stats</w:t>
+      </w:r>
+      <w:r>
+        <w:rPr>
+          <w:rFonts w:ascii="Lucida Console" w:hAnsi="Lucida Console" w:cs="Lucida Console"/>
+          <w:sz w:val="20"/>
+          <w:szCs w:val="20"/>
+          <w:lang w:val="en-US"/>
+        </w:rPr>
+        <w:t xml:space="preserve">-GS.txt and </w:t>
+      </w:r>
+      <w:r>
+        <w:rPr>
+          <w:rFonts w:ascii="Lucida Console" w:hAnsi="Lucida Console" w:cs="Lucida Console"/>
+          <w:sz w:val="20"/>
+          <w:szCs w:val="20"/>
+          <w:lang w:val="en-US"/>
+        </w:rPr>
+        <w:t>DH-parent-stats</w:t>
+      </w:r>
+      <w:r>
+        <w:rPr>
+          <w:rFonts w:ascii="Lucida Console" w:hAnsi="Lucida Console" w:cs="Lucida Console"/>
+          <w:sz w:val="20"/>
+          <w:szCs w:val="20"/>
+          <w:lang w:val="en-US"/>
+        </w:rPr>
+        <w:t>-OHV.txt</w:t>
       </w:r>
     </w:p>
     <w:p>
@@ -3780,7 +4884,16 @@
         <w:jc w:val="both"/>
       </w:pPr>
       <w:r>
-        <w:t>Contain summary statistics on simulated populations for GS and OHV program respectively</w:t>
+        <w:t xml:space="preserve">Contain summary statistics on </w:t>
+      </w:r>
+      <w:r>
+        <w:t xml:space="preserve">all elite plant chosen for doubled haploid production </w:t>
+      </w:r>
+      <w:r>
+        <w:t xml:space="preserve">for </w:t>
+      </w:r>
+      <w:r>
+        <w:t>GS and OHV program respectively</w:t>
       </w:r>
     </w:p>
     <w:p>
@@ -3876,7 +4989,16 @@
         <w:jc w:val="both"/>
       </w:pPr>
       <w:r>
-        <w:t>Col2 = Number of lines in generation</w:t>
+        <w:t xml:space="preserve">Col2 = Consecutive number of </w:t>
+      </w:r>
+      <w:r>
+        <w:t xml:space="preserve">elite plant chosen for </w:t>
+      </w:r>
+      <w:r>
+        <w:t xml:space="preserve">doubled haploid </w:t>
+      </w:r>
+      <w:r>
+        <w:t>production</w:t>
       </w:r>
     </w:p>
     <w:p>
@@ -3924,7 +5046,13 @@
         <w:jc w:val="both"/>
       </w:pPr>
       <w:r>
-        <w:t>Col3 = meanGEBV</w:t>
+        <w:t xml:space="preserve">Col3 = </w:t>
+      </w:r>
+      <w:r>
+        <w:t>GEBV</w:t>
+      </w:r>
+      <w:r>
+        <w:t xml:space="preserve"> </w:t>
       </w:r>
     </w:p>
     <w:p>
@@ -3972,7 +5100,19 @@
         <w:jc w:val="both"/>
       </w:pPr>
       <w:r>
-        <w:t>Col4 = GEBV variance</w:t>
+        <w:t>Col4 = (Col3-</w:t>
+      </w:r>
+      <w:r>
+        <w:t>meanGEBV</w:t>
+      </w:r>
+      <w:r>
+        <w:t>generation)/(</w:t>
+      </w:r>
+      <w:r>
+        <w:t>GEBV</w:t>
+      </w:r>
+      <w:r>
+        <w:t xml:space="preserve"> standard deviation)</w:t>
       </w:r>
     </w:p>
     <w:p>
@@ -4020,7 +5160,7 @@
         <w:jc w:val="both"/>
       </w:pPr>
       <w:r>
-        <w:t>Col5 = GEBV standard deviation</w:t>
+        <w:t>Col5 = OHV</w:t>
       </w:r>
     </w:p>
     <w:p>
@@ -4068,7 +5208,181 @@
         <w:jc w:val="both"/>
       </w:pPr>
       <w:r>
-        <w:t>Col6 = mean GEBV top 10 lines in generation</w:t>
+        <w:t>Col6 = (Col5-</w:t>
+      </w:r>
+      <w:r>
+        <w:t>meanGEBV</w:t>
+      </w:r>
+      <w:r>
+        <w:t>generation)/(</w:t>
+      </w:r>
+      <w:r>
+        <w:t>GEBV</w:t>
+      </w:r>
+      <w:r>
+        <w:t xml:space="preserve"> standard deviation)</w:t>
+      </w:r>
+    </w:p>
+    <w:p>
+      <w:pPr>
+        <w:tabs>
+          <w:tab w:val="left" w:pos="1470"/>
+          <w:tab w:val="left" w:pos="2205"/>
+          <w:tab w:val="left" w:pos="2940"/>
+          <w:tab w:val="left" w:pos="3675"/>
+          <w:tab w:val="left" w:pos="4410"/>
+          <w:tab w:val="left" w:pos="5145"/>
+          <w:tab w:val="left" w:pos="5880"/>
+          <w:tab w:val="left" w:pos="6615"/>
+          <w:tab w:val="left" w:pos="7350"/>
+          <w:tab w:val="left" w:pos="8085"/>
+          <w:tab w:val="left" w:pos="8820"/>
+          <w:tab w:val="left" w:pos="9555"/>
+          <w:tab w:val="left" w:pos="10290"/>
+          <w:tab w:val="left" w:pos="11025"/>
+          <w:tab w:val="left" w:pos="11760"/>
+          <w:tab w:val="left" w:pos="12495"/>
+          <w:tab w:val="left" w:pos="13230"/>
+          <w:tab w:val="left" w:pos="13965"/>
+          <w:tab w:val="left" w:pos="14700"/>
+          <w:tab w:val="left" w:pos="15435"/>
+          <w:tab w:val="left" w:pos="16170"/>
+          <w:tab w:val="left" w:pos="16905"/>
+          <w:tab w:val="left" w:pos="17640"/>
+          <w:tab w:val="left" w:pos="18375"/>
+          <w:tab w:val="left" w:pos="19110"/>
+          <w:tab w:val="left" w:pos="19845"/>
+          <w:tab w:val="left" w:pos="20580"/>
+          <w:tab w:val="left" w:pos="21315"/>
+          <w:tab w:val="left" w:pos="22050"/>
+          <w:tab w:val="left" w:pos="22785"/>
+          <w:tab w:val="left" w:pos="23520"/>
+        </w:tabs>
+        <w:autoSpaceDE w:val="0"/>
+        <w:autoSpaceDN w:val="0"/>
+        <w:adjustRightInd w:val="0"/>
+        <w:ind w:left="360"/>
+        <w:jc w:val="both"/>
+      </w:pPr>
+    </w:p>
+    <w:p>
+      <w:pPr>
+        <w:tabs>
+          <w:tab w:val="left" w:pos="1470"/>
+          <w:tab w:val="left" w:pos="2205"/>
+          <w:tab w:val="left" w:pos="2940"/>
+          <w:tab w:val="left" w:pos="3675"/>
+          <w:tab w:val="left" w:pos="4410"/>
+          <w:tab w:val="left" w:pos="5145"/>
+          <w:tab w:val="left" w:pos="5880"/>
+          <w:tab w:val="left" w:pos="6615"/>
+          <w:tab w:val="left" w:pos="7350"/>
+          <w:tab w:val="left" w:pos="8085"/>
+          <w:tab w:val="left" w:pos="8820"/>
+          <w:tab w:val="left" w:pos="9555"/>
+          <w:tab w:val="left" w:pos="10290"/>
+          <w:tab w:val="left" w:pos="11025"/>
+          <w:tab w:val="left" w:pos="11760"/>
+          <w:tab w:val="left" w:pos="12495"/>
+          <w:tab w:val="left" w:pos="13230"/>
+          <w:tab w:val="left" w:pos="13965"/>
+          <w:tab w:val="left" w:pos="14700"/>
+          <w:tab w:val="left" w:pos="15435"/>
+          <w:tab w:val="left" w:pos="16170"/>
+          <w:tab w:val="left" w:pos="16905"/>
+          <w:tab w:val="left" w:pos="17640"/>
+          <w:tab w:val="left" w:pos="18375"/>
+          <w:tab w:val="left" w:pos="19110"/>
+          <w:tab w:val="left" w:pos="19845"/>
+          <w:tab w:val="left" w:pos="20580"/>
+          <w:tab w:val="left" w:pos="21315"/>
+          <w:tab w:val="left" w:pos="22050"/>
+          <w:tab w:val="left" w:pos="22785"/>
+          <w:tab w:val="left" w:pos="23520"/>
+        </w:tabs>
+        <w:autoSpaceDE w:val="0"/>
+        <w:autoSpaceDN w:val="0"/>
+        <w:adjustRightInd w:val="0"/>
+        <w:ind w:left="360"/>
+        <w:jc w:val="both"/>
+      </w:pPr>
+    </w:p>
+    <w:p>
+      <w:pPr>
+        <w:tabs>
+          <w:tab w:val="left" w:pos="735"/>
+          <w:tab w:val="left" w:pos="1470"/>
+          <w:tab w:val="left" w:pos="2205"/>
+          <w:tab w:val="left" w:pos="2940"/>
+          <w:tab w:val="left" w:pos="3675"/>
+          <w:tab w:val="left" w:pos="4410"/>
+          <w:tab w:val="left" w:pos="5145"/>
+          <w:tab w:val="left" w:pos="5880"/>
+          <w:tab w:val="left" w:pos="6615"/>
+          <w:tab w:val="left" w:pos="7350"/>
+          <w:tab w:val="left" w:pos="8085"/>
+          <w:tab w:val="left" w:pos="8820"/>
+          <w:tab w:val="left" w:pos="9555"/>
+          <w:tab w:val="left" w:pos="10290"/>
+          <w:tab w:val="left" w:pos="11025"/>
+          <w:tab w:val="left" w:pos="11760"/>
+          <w:tab w:val="left" w:pos="12495"/>
+          <w:tab w:val="left" w:pos="13230"/>
+          <w:tab w:val="left" w:pos="13965"/>
+          <w:tab w:val="left" w:pos="14700"/>
+          <w:tab w:val="left" w:pos="15435"/>
+          <w:tab w:val="left" w:pos="16170"/>
+          <w:tab w:val="left" w:pos="16905"/>
+          <w:tab w:val="left" w:pos="17640"/>
+          <w:tab w:val="left" w:pos="18375"/>
+          <w:tab w:val="left" w:pos="19110"/>
+          <w:tab w:val="left" w:pos="19845"/>
+          <w:tab w:val="left" w:pos="20580"/>
+          <w:tab w:val="left" w:pos="21315"/>
+          <w:tab w:val="left" w:pos="22050"/>
+          <w:tab w:val="left" w:pos="22785"/>
+          <w:tab w:val="left" w:pos="23520"/>
+        </w:tabs>
+        <w:autoSpaceDE w:val="0"/>
+        <w:autoSpaceDN w:val="0"/>
+        <w:adjustRightInd w:val="0"/>
+        <w:jc w:val="both"/>
+      </w:pPr>
+      <w:r>
+        <w:rPr>
+          <w:rFonts w:ascii="Lucida Console" w:hAnsi="Lucida Console" w:cs="Lucida Console"/>
+          <w:sz w:val="20"/>
+          <w:szCs w:val="20"/>
+          <w:lang w:val="en-US"/>
+        </w:rPr>
+        <w:t>DH-stats-best</w:t>
+      </w:r>
+      <w:r>
+        <w:rPr>
+          <w:rFonts w:ascii="Lucida Console" w:hAnsi="Lucida Console" w:cs="Lucida Console"/>
+          <w:sz w:val="20"/>
+          <w:szCs w:val="20"/>
+          <w:lang w:val="en-US"/>
+        </w:rPr>
+        <w:t xml:space="preserve">-GS.txt and </w:t>
+      </w:r>
+      <w:r>
+        <w:rPr>
+          <w:rFonts w:ascii="Lucida Console" w:hAnsi="Lucida Console" w:cs="Lucida Console"/>
+          <w:sz w:val="20"/>
+          <w:szCs w:val="20"/>
+          <w:lang w:val="en-US"/>
+        </w:rPr>
+        <w:t>DH-stats-best</w:t>
+      </w:r>
+      <w:r>
+        <w:rPr>
+          <w:rFonts w:ascii="Lucida Console" w:hAnsi="Lucida Console" w:cs="Lucida Console"/>
+          <w:sz w:val="20"/>
+          <w:szCs w:val="20"/>
+          <w:lang w:val="en-US"/>
+        </w:rPr>
+        <w:t>-OHV.txt</w:t>
       </w:r>
     </w:p>
     <w:p>
@@ -4116,91 +5430,179 @@
         <w:jc w:val="both"/>
       </w:pPr>
       <w:r>
-        <w:t>Col7 = (Col6-Col3)/Col5</w:t>
-      </w:r>
-    </w:p>
-    <w:p>
-      <w:pPr>
-        <w:tabs>
-          <w:tab w:val="left" w:pos="1470"/>
-          <w:tab w:val="left" w:pos="2205"/>
-          <w:tab w:val="left" w:pos="2940"/>
-          <w:tab w:val="left" w:pos="3675"/>
-          <w:tab w:val="left" w:pos="4410"/>
-          <w:tab w:val="left" w:pos="5145"/>
-          <w:tab w:val="left" w:pos="5880"/>
-          <w:tab w:val="left" w:pos="6615"/>
-          <w:tab w:val="left" w:pos="7350"/>
-          <w:tab w:val="left" w:pos="8085"/>
-          <w:tab w:val="left" w:pos="8820"/>
-          <w:tab w:val="left" w:pos="9555"/>
-          <w:tab w:val="left" w:pos="10290"/>
-          <w:tab w:val="left" w:pos="11025"/>
-          <w:tab w:val="left" w:pos="11760"/>
-          <w:tab w:val="left" w:pos="12495"/>
-          <w:tab w:val="left" w:pos="13230"/>
-          <w:tab w:val="left" w:pos="13965"/>
-          <w:tab w:val="left" w:pos="14700"/>
-          <w:tab w:val="left" w:pos="15435"/>
-          <w:tab w:val="left" w:pos="16170"/>
-          <w:tab w:val="left" w:pos="16905"/>
-          <w:tab w:val="left" w:pos="17640"/>
-          <w:tab w:val="left" w:pos="18375"/>
-          <w:tab w:val="left" w:pos="19110"/>
-          <w:tab w:val="left" w:pos="19845"/>
-          <w:tab w:val="left" w:pos="20580"/>
-          <w:tab w:val="left" w:pos="21315"/>
-          <w:tab w:val="left" w:pos="22050"/>
-          <w:tab w:val="left" w:pos="22785"/>
-          <w:tab w:val="left" w:pos="23520"/>
-        </w:tabs>
-        <w:autoSpaceDE w:val="0"/>
-        <w:autoSpaceDN w:val="0"/>
-        <w:adjustRightInd w:val="0"/>
-        <w:jc w:val="both"/>
-      </w:pPr>
-    </w:p>
-    <w:p>
-      <w:pPr>
-        <w:tabs>
-          <w:tab w:val="left" w:pos="735"/>
-          <w:tab w:val="left" w:pos="1470"/>
-          <w:tab w:val="left" w:pos="2205"/>
-          <w:tab w:val="left" w:pos="2940"/>
-          <w:tab w:val="left" w:pos="3675"/>
-          <w:tab w:val="left" w:pos="4410"/>
-          <w:tab w:val="left" w:pos="5145"/>
-          <w:tab w:val="left" w:pos="5880"/>
-          <w:tab w:val="left" w:pos="6615"/>
-          <w:tab w:val="left" w:pos="7350"/>
-          <w:tab w:val="left" w:pos="8085"/>
-          <w:tab w:val="left" w:pos="8820"/>
-          <w:tab w:val="left" w:pos="9555"/>
-          <w:tab w:val="left" w:pos="10290"/>
-          <w:tab w:val="left" w:pos="11025"/>
-          <w:tab w:val="left" w:pos="11760"/>
-          <w:tab w:val="left" w:pos="12495"/>
-          <w:tab w:val="left" w:pos="13230"/>
-          <w:tab w:val="left" w:pos="13965"/>
-          <w:tab w:val="left" w:pos="14700"/>
-          <w:tab w:val="left" w:pos="15435"/>
-          <w:tab w:val="left" w:pos="16170"/>
-          <w:tab w:val="left" w:pos="16905"/>
-          <w:tab w:val="left" w:pos="17640"/>
-          <w:tab w:val="left" w:pos="18375"/>
-          <w:tab w:val="left" w:pos="19110"/>
-          <w:tab w:val="left" w:pos="19845"/>
-          <w:tab w:val="left" w:pos="20580"/>
-          <w:tab w:val="left" w:pos="21315"/>
-          <w:tab w:val="left" w:pos="22050"/>
-          <w:tab w:val="left" w:pos="22785"/>
-          <w:tab w:val="left" w:pos="23520"/>
-        </w:tabs>
-        <w:autoSpaceDE w:val="0"/>
-        <w:autoSpaceDN w:val="0"/>
-        <w:adjustRightInd w:val="0"/>
-        <w:jc w:val="both"/>
-      </w:pPr>
+        <w:t xml:space="preserve">Contain summary statistics </w:t>
+      </w:r>
+      <w:r>
+        <w:t xml:space="preserve">only </w:t>
+      </w:r>
+      <w:r>
+        <w:t xml:space="preserve">on </w:t>
+      </w:r>
+      <w:r>
+        <w:t>best</w:t>
+      </w:r>
+      <w:r>
+        <w:t xml:space="preserve"> doubled haploids </w:t>
+      </w:r>
+      <w:r>
+        <w:t xml:space="preserve">in </w:t>
+      </w:r>
+      <w:r>
+        <w:t>GS and OHV program respectively</w:t>
+      </w:r>
+    </w:p>
+    <w:p>
+      <w:pPr>
+        <w:numPr>
+          <w:ilvl w:val="0"/>
+          <w:numId w:val="6"/>
+        </w:numPr>
+        <w:tabs>
+          <w:tab w:val="left" w:pos="1470"/>
+          <w:tab w:val="left" w:pos="2205"/>
+          <w:tab w:val="left" w:pos="2940"/>
+          <w:tab w:val="left" w:pos="3675"/>
+          <w:tab w:val="left" w:pos="4410"/>
+          <w:tab w:val="left" w:pos="5145"/>
+          <w:tab w:val="left" w:pos="5880"/>
+          <w:tab w:val="left" w:pos="6615"/>
+          <w:tab w:val="left" w:pos="7350"/>
+          <w:tab w:val="left" w:pos="8085"/>
+          <w:tab w:val="left" w:pos="8820"/>
+          <w:tab w:val="left" w:pos="9555"/>
+          <w:tab w:val="left" w:pos="10290"/>
+          <w:tab w:val="left" w:pos="11025"/>
+          <w:tab w:val="left" w:pos="11760"/>
+          <w:tab w:val="left" w:pos="12495"/>
+          <w:tab w:val="left" w:pos="13230"/>
+          <w:tab w:val="left" w:pos="13965"/>
+          <w:tab w:val="left" w:pos="14700"/>
+          <w:tab w:val="left" w:pos="15435"/>
+          <w:tab w:val="left" w:pos="16170"/>
+          <w:tab w:val="left" w:pos="16905"/>
+          <w:tab w:val="left" w:pos="17640"/>
+          <w:tab w:val="left" w:pos="18375"/>
+          <w:tab w:val="left" w:pos="19110"/>
+          <w:tab w:val="left" w:pos="19845"/>
+          <w:tab w:val="left" w:pos="20580"/>
+          <w:tab w:val="left" w:pos="21315"/>
+          <w:tab w:val="left" w:pos="22050"/>
+          <w:tab w:val="left" w:pos="22785"/>
+          <w:tab w:val="left" w:pos="23520"/>
+        </w:tabs>
+        <w:autoSpaceDE w:val="0"/>
+        <w:autoSpaceDN w:val="0"/>
+        <w:adjustRightInd w:val="0"/>
+        <w:jc w:val="both"/>
+      </w:pPr>
+      <w:r>
+        <w:t>Col1 = Generation</w:t>
+      </w:r>
+    </w:p>
+    <w:p>
+      <w:pPr>
+        <w:numPr>
+          <w:ilvl w:val="0"/>
+          <w:numId w:val="6"/>
+        </w:numPr>
+        <w:tabs>
+          <w:tab w:val="left" w:pos="1470"/>
+          <w:tab w:val="left" w:pos="2205"/>
+          <w:tab w:val="left" w:pos="2940"/>
+          <w:tab w:val="left" w:pos="3675"/>
+          <w:tab w:val="left" w:pos="4410"/>
+          <w:tab w:val="left" w:pos="5145"/>
+          <w:tab w:val="left" w:pos="5880"/>
+          <w:tab w:val="left" w:pos="6615"/>
+          <w:tab w:val="left" w:pos="7350"/>
+          <w:tab w:val="left" w:pos="8085"/>
+          <w:tab w:val="left" w:pos="8820"/>
+          <w:tab w:val="left" w:pos="9555"/>
+          <w:tab w:val="left" w:pos="10290"/>
+          <w:tab w:val="left" w:pos="11025"/>
+          <w:tab w:val="left" w:pos="11760"/>
+          <w:tab w:val="left" w:pos="12495"/>
+          <w:tab w:val="left" w:pos="13230"/>
+          <w:tab w:val="left" w:pos="13965"/>
+          <w:tab w:val="left" w:pos="14700"/>
+          <w:tab w:val="left" w:pos="15435"/>
+          <w:tab w:val="left" w:pos="16170"/>
+          <w:tab w:val="left" w:pos="16905"/>
+          <w:tab w:val="left" w:pos="17640"/>
+          <w:tab w:val="left" w:pos="18375"/>
+          <w:tab w:val="left" w:pos="19110"/>
+          <w:tab w:val="left" w:pos="19845"/>
+          <w:tab w:val="left" w:pos="20580"/>
+          <w:tab w:val="left" w:pos="21315"/>
+          <w:tab w:val="left" w:pos="22050"/>
+          <w:tab w:val="left" w:pos="22785"/>
+          <w:tab w:val="left" w:pos="23520"/>
+        </w:tabs>
+        <w:autoSpaceDE w:val="0"/>
+        <w:autoSpaceDN w:val="0"/>
+        <w:adjustRightInd w:val="0"/>
+        <w:jc w:val="both"/>
+      </w:pPr>
+      <w:r>
+        <w:t xml:space="preserve">Col2 = Consecutive number of </w:t>
+      </w:r>
+      <w:r>
+        <w:t xml:space="preserve">best </w:t>
+      </w:r>
+      <w:r>
+        <w:t>doubled haploid</w:t>
+      </w:r>
+    </w:p>
+    <w:p>
+      <w:pPr>
+        <w:numPr>
+          <w:ilvl w:val="0"/>
+          <w:numId w:val="6"/>
+        </w:numPr>
+        <w:tabs>
+          <w:tab w:val="left" w:pos="1470"/>
+          <w:tab w:val="left" w:pos="2205"/>
+          <w:tab w:val="left" w:pos="2940"/>
+          <w:tab w:val="left" w:pos="3675"/>
+          <w:tab w:val="left" w:pos="4410"/>
+          <w:tab w:val="left" w:pos="5145"/>
+          <w:tab w:val="left" w:pos="5880"/>
+          <w:tab w:val="left" w:pos="6615"/>
+          <w:tab w:val="left" w:pos="7350"/>
+          <w:tab w:val="left" w:pos="8085"/>
+          <w:tab w:val="left" w:pos="8820"/>
+          <w:tab w:val="left" w:pos="9555"/>
+          <w:tab w:val="left" w:pos="10290"/>
+          <w:tab w:val="left" w:pos="11025"/>
+          <w:tab w:val="left" w:pos="11760"/>
+          <w:tab w:val="left" w:pos="12495"/>
+          <w:tab w:val="left" w:pos="13230"/>
+          <w:tab w:val="left" w:pos="13965"/>
+          <w:tab w:val="left" w:pos="14700"/>
+          <w:tab w:val="left" w:pos="15435"/>
+          <w:tab w:val="left" w:pos="16170"/>
+          <w:tab w:val="left" w:pos="16905"/>
+          <w:tab w:val="left" w:pos="17640"/>
+          <w:tab w:val="left" w:pos="18375"/>
+          <w:tab w:val="left" w:pos="19110"/>
+          <w:tab w:val="left" w:pos="19845"/>
+          <w:tab w:val="left" w:pos="20580"/>
+          <w:tab w:val="left" w:pos="21315"/>
+          <w:tab w:val="left" w:pos="22050"/>
+          <w:tab w:val="left" w:pos="22785"/>
+          <w:tab w:val="left" w:pos="23520"/>
+        </w:tabs>
+        <w:autoSpaceDE w:val="0"/>
+        <w:autoSpaceDN w:val="0"/>
+        <w:adjustRightInd w:val="0"/>
+        <w:jc w:val="both"/>
+      </w:pPr>
+      <w:r>
+        <w:t xml:space="preserve">Col3 = </w:t>
+      </w:r>
+      <w:r>
+        <w:t xml:space="preserve">consecutive number of doubled haploid in a generation (corresponds to </w:t>
+      </w:r>
       <w:r>
         <w:rPr>
           <w:rFonts w:ascii="Lucida Console" w:hAnsi="Lucida Console" w:cs="Lucida Console"/>
@@ -4208,7 +5610,7 @@
           <w:szCs w:val="20"/>
           <w:lang w:val="en-US"/>
         </w:rPr>
-        <w:t>DoubledHaploidStats-GS.txt and DoubledHaploidStats-OHV.txt</w:t>
+        <w:t>DoubledHaploidStats-GS.txt Col2)</w:t>
       </w:r>
     </w:p>
     <w:p>
@@ -4256,13 +5658,22 @@
         <w:jc w:val="both"/>
       </w:pPr>
       <w:r>
-        <w:t xml:space="preserve">Contain </w:t>
-      </w:r>
-      <w:r>
-        <w:t>summary statistics on all simulated doubled haploids</w:t>
-      </w:r>
-      <w:r>
-        <w:t xml:space="preserve"> GS and OHV program respectively</w:t>
+        <w:rPr>
+          <w:rFonts w:ascii="Lucida Console" w:hAnsi="Lucida Console" w:cs="Lucida Console"/>
+          <w:sz w:val="20"/>
+          <w:szCs w:val="20"/>
+          <w:lang w:val="en-US"/>
+        </w:rPr>
+        <w:t xml:space="preserve">Col4 = </w:t>
+      </w:r>
+      <w:r>
+        <w:rPr>
+          <w:rFonts w:ascii="Lucida Console" w:hAnsi="Lucida Console" w:cs="Lucida Console"/>
+          <w:sz w:val="20"/>
+          <w:szCs w:val="20"/>
+          <w:lang w:val="en-US"/>
+        </w:rPr>
+        <w:t>GEBV</w:t>
       </w:r>
     </w:p>
     <w:p>
@@ -4310,7 +5721,22 @@
         <w:jc w:val="both"/>
       </w:pPr>
       <w:r>
-        <w:t>Col1 = Generation</w:t>
+        <w:t>Col5</w:t>
+      </w:r>
+      <w:r>
+        <w:t>= (Col3-</w:t>
+      </w:r>
+      <w:r>
+        <w:t>meanGEBV</w:t>
+      </w:r>
+      <w:r>
+        <w:t>generation)/(</w:t>
+      </w:r>
+      <w:r>
+        <w:t>GEBV</w:t>
+      </w:r>
+      <w:r>
+        <w:t xml:space="preserve"> standard deviation)</w:t>
       </w:r>
     </w:p>
     <w:p>
@@ -4358,1371 +5784,7 @@
         <w:jc w:val="both"/>
       </w:pPr>
       <w:r>
-        <w:t xml:space="preserve">Col2 = </w:t>
-      </w:r>
-      <w:r>
-        <w:t>Consecutive number of doubled haploid restarted in each generation</w:t>
-      </w:r>
-    </w:p>
-    <w:p>
-      <w:pPr>
-        <w:numPr>
-          <w:ilvl w:val="0"/>
-          <w:numId w:val="6"/>
-        </w:numPr>
-        <w:tabs>
-          <w:tab w:val="left" w:pos="1470"/>
-          <w:tab w:val="left" w:pos="2205"/>
-          <w:tab w:val="left" w:pos="2940"/>
-          <w:tab w:val="left" w:pos="3675"/>
-          <w:tab w:val="left" w:pos="4410"/>
-          <w:tab w:val="left" w:pos="5145"/>
-          <w:tab w:val="left" w:pos="5880"/>
-          <w:tab w:val="left" w:pos="6615"/>
-          <w:tab w:val="left" w:pos="7350"/>
-          <w:tab w:val="left" w:pos="8085"/>
-          <w:tab w:val="left" w:pos="8820"/>
-          <w:tab w:val="left" w:pos="9555"/>
-          <w:tab w:val="left" w:pos="10290"/>
-          <w:tab w:val="left" w:pos="11025"/>
-          <w:tab w:val="left" w:pos="11760"/>
-          <w:tab w:val="left" w:pos="12495"/>
-          <w:tab w:val="left" w:pos="13230"/>
-          <w:tab w:val="left" w:pos="13965"/>
-          <w:tab w:val="left" w:pos="14700"/>
-          <w:tab w:val="left" w:pos="15435"/>
-          <w:tab w:val="left" w:pos="16170"/>
-          <w:tab w:val="left" w:pos="16905"/>
-          <w:tab w:val="left" w:pos="17640"/>
-          <w:tab w:val="left" w:pos="18375"/>
-          <w:tab w:val="left" w:pos="19110"/>
-          <w:tab w:val="left" w:pos="19845"/>
-          <w:tab w:val="left" w:pos="20580"/>
-          <w:tab w:val="left" w:pos="21315"/>
-          <w:tab w:val="left" w:pos="22050"/>
-          <w:tab w:val="left" w:pos="22785"/>
-          <w:tab w:val="left" w:pos="23520"/>
-        </w:tabs>
-        <w:autoSpaceDE w:val="0"/>
-        <w:autoSpaceDN w:val="0"/>
-        <w:adjustRightInd w:val="0"/>
-        <w:jc w:val="both"/>
-      </w:pPr>
-      <w:r>
-        <w:t xml:space="preserve">Col3 = </w:t>
-      </w:r>
-      <w:r>
-        <w:t xml:space="preserve">doubled haploid </w:t>
-      </w:r>
-      <w:r>
-        <w:t>GEBV</w:t>
-      </w:r>
-    </w:p>
-    <w:p>
-      <w:pPr>
-        <w:numPr>
-          <w:ilvl w:val="0"/>
-          <w:numId w:val="6"/>
-        </w:numPr>
-        <w:tabs>
-          <w:tab w:val="left" w:pos="1470"/>
-          <w:tab w:val="left" w:pos="2205"/>
-          <w:tab w:val="left" w:pos="2940"/>
-          <w:tab w:val="left" w:pos="3675"/>
-          <w:tab w:val="left" w:pos="4410"/>
-          <w:tab w:val="left" w:pos="5145"/>
-          <w:tab w:val="left" w:pos="5880"/>
-          <w:tab w:val="left" w:pos="6615"/>
-          <w:tab w:val="left" w:pos="7350"/>
-          <w:tab w:val="left" w:pos="8085"/>
-          <w:tab w:val="left" w:pos="8820"/>
-          <w:tab w:val="left" w:pos="9555"/>
-          <w:tab w:val="left" w:pos="10290"/>
-          <w:tab w:val="left" w:pos="11025"/>
-          <w:tab w:val="left" w:pos="11760"/>
-          <w:tab w:val="left" w:pos="12495"/>
-          <w:tab w:val="left" w:pos="13230"/>
-          <w:tab w:val="left" w:pos="13965"/>
-          <w:tab w:val="left" w:pos="14700"/>
-          <w:tab w:val="left" w:pos="15435"/>
-          <w:tab w:val="left" w:pos="16170"/>
-          <w:tab w:val="left" w:pos="16905"/>
-          <w:tab w:val="left" w:pos="17640"/>
-          <w:tab w:val="left" w:pos="18375"/>
-          <w:tab w:val="left" w:pos="19110"/>
-          <w:tab w:val="left" w:pos="19845"/>
-          <w:tab w:val="left" w:pos="20580"/>
-          <w:tab w:val="left" w:pos="21315"/>
-          <w:tab w:val="left" w:pos="22050"/>
-          <w:tab w:val="left" w:pos="22785"/>
-          <w:tab w:val="left" w:pos="23520"/>
-        </w:tabs>
-        <w:autoSpaceDE w:val="0"/>
-        <w:autoSpaceDN w:val="0"/>
-        <w:adjustRightInd w:val="0"/>
-        <w:jc w:val="both"/>
-      </w:pPr>
-      <w:r>
-        <w:t xml:space="preserve">Col4 = </w:t>
-      </w:r>
-      <w:r>
-        <w:t>(Col3-mean</w:t>
-      </w:r>
-      <w:r>
-        <w:t>GEBV</w:t>
-      </w:r>
-      <w:r>
-        <w:t>generation)/</w:t>
-      </w:r>
-      <w:r>
-        <w:t>(GEBV</w:t>
-      </w:r>
-      <w:r>
-        <w:t xml:space="preserve"> standard deviation)</w:t>
-      </w:r>
-    </w:p>
-    <w:p>
-      <w:pPr>
-        <w:numPr>
-          <w:ilvl w:val="0"/>
-          <w:numId w:val="6"/>
-        </w:numPr>
-        <w:tabs>
-          <w:tab w:val="left" w:pos="1470"/>
-          <w:tab w:val="left" w:pos="2205"/>
-          <w:tab w:val="left" w:pos="2940"/>
-          <w:tab w:val="left" w:pos="3675"/>
-          <w:tab w:val="left" w:pos="4410"/>
-          <w:tab w:val="left" w:pos="5145"/>
-          <w:tab w:val="left" w:pos="5880"/>
-          <w:tab w:val="left" w:pos="6615"/>
-          <w:tab w:val="left" w:pos="7350"/>
-          <w:tab w:val="left" w:pos="8085"/>
-          <w:tab w:val="left" w:pos="8820"/>
-          <w:tab w:val="left" w:pos="9555"/>
-          <w:tab w:val="left" w:pos="10290"/>
-          <w:tab w:val="left" w:pos="11025"/>
-          <w:tab w:val="left" w:pos="11760"/>
-          <w:tab w:val="left" w:pos="12495"/>
-          <w:tab w:val="left" w:pos="13230"/>
-          <w:tab w:val="left" w:pos="13965"/>
-          <w:tab w:val="left" w:pos="14700"/>
-          <w:tab w:val="left" w:pos="15435"/>
-          <w:tab w:val="left" w:pos="16170"/>
-          <w:tab w:val="left" w:pos="16905"/>
-          <w:tab w:val="left" w:pos="17640"/>
-          <w:tab w:val="left" w:pos="18375"/>
-          <w:tab w:val="left" w:pos="19110"/>
-          <w:tab w:val="left" w:pos="19845"/>
-          <w:tab w:val="left" w:pos="20580"/>
-          <w:tab w:val="left" w:pos="21315"/>
-          <w:tab w:val="left" w:pos="22050"/>
-          <w:tab w:val="left" w:pos="22785"/>
-          <w:tab w:val="left" w:pos="23520"/>
-        </w:tabs>
-        <w:autoSpaceDE w:val="0"/>
-        <w:autoSpaceDN w:val="0"/>
-        <w:adjustRightInd w:val="0"/>
-        <w:jc w:val="both"/>
-      </w:pPr>
-      <w:r>
-        <w:t xml:space="preserve">Col5 = </w:t>
-      </w:r>
-      <w:r>
-        <w:t xml:space="preserve">doubled haploid </w:t>
-      </w:r>
-      <w:r>
-        <w:t>OHV</w:t>
-      </w:r>
-    </w:p>
-    <w:p>
-      <w:pPr>
-        <w:numPr>
-          <w:ilvl w:val="0"/>
-          <w:numId w:val="6"/>
-        </w:numPr>
-        <w:tabs>
-          <w:tab w:val="left" w:pos="1470"/>
-          <w:tab w:val="left" w:pos="2205"/>
-          <w:tab w:val="left" w:pos="2940"/>
-          <w:tab w:val="left" w:pos="3675"/>
-          <w:tab w:val="left" w:pos="4410"/>
-          <w:tab w:val="left" w:pos="5145"/>
-          <w:tab w:val="left" w:pos="5880"/>
-          <w:tab w:val="left" w:pos="6615"/>
-          <w:tab w:val="left" w:pos="7350"/>
-          <w:tab w:val="left" w:pos="8085"/>
-          <w:tab w:val="left" w:pos="8820"/>
-          <w:tab w:val="left" w:pos="9555"/>
-          <w:tab w:val="left" w:pos="10290"/>
-          <w:tab w:val="left" w:pos="11025"/>
-          <w:tab w:val="left" w:pos="11760"/>
-          <w:tab w:val="left" w:pos="12495"/>
-          <w:tab w:val="left" w:pos="13230"/>
-          <w:tab w:val="left" w:pos="13965"/>
-          <w:tab w:val="left" w:pos="14700"/>
-          <w:tab w:val="left" w:pos="15435"/>
-          <w:tab w:val="left" w:pos="16170"/>
-          <w:tab w:val="left" w:pos="16905"/>
-          <w:tab w:val="left" w:pos="17640"/>
-          <w:tab w:val="left" w:pos="18375"/>
-          <w:tab w:val="left" w:pos="19110"/>
-          <w:tab w:val="left" w:pos="19845"/>
-          <w:tab w:val="left" w:pos="20580"/>
-          <w:tab w:val="left" w:pos="21315"/>
-          <w:tab w:val="left" w:pos="22050"/>
-          <w:tab w:val="left" w:pos="22785"/>
-          <w:tab w:val="left" w:pos="23520"/>
-        </w:tabs>
-        <w:autoSpaceDE w:val="0"/>
-        <w:autoSpaceDN w:val="0"/>
-        <w:adjustRightInd w:val="0"/>
-        <w:jc w:val="both"/>
-      </w:pPr>
-      <w:r>
-        <w:t>Col6 = (</w:t>
-      </w:r>
-      <w:r>
-        <w:t>Col5</w:t>
-      </w:r>
-      <w:r>
-        <w:t>-</w:t>
-      </w:r>
-      <w:r>
-        <w:t>meanGEBV</w:t>
-      </w:r>
-      <w:r>
-        <w:t>generation)/(</w:t>
-      </w:r>
-      <w:r>
-        <w:t>GEBV</w:t>
-      </w:r>
-      <w:r>
-        <w:t xml:space="preserve"> standard deviation)</w:t>
-      </w:r>
-    </w:p>
-    <w:p>
-      <w:pPr>
-        <w:tabs>
-          <w:tab w:val="left" w:pos="1470"/>
-          <w:tab w:val="left" w:pos="2205"/>
-          <w:tab w:val="left" w:pos="2940"/>
-          <w:tab w:val="left" w:pos="3675"/>
-          <w:tab w:val="left" w:pos="4410"/>
-          <w:tab w:val="left" w:pos="5145"/>
-          <w:tab w:val="left" w:pos="5880"/>
-          <w:tab w:val="left" w:pos="6615"/>
-          <w:tab w:val="left" w:pos="7350"/>
-          <w:tab w:val="left" w:pos="8085"/>
-          <w:tab w:val="left" w:pos="8820"/>
-          <w:tab w:val="left" w:pos="9555"/>
-          <w:tab w:val="left" w:pos="10290"/>
-          <w:tab w:val="left" w:pos="11025"/>
-          <w:tab w:val="left" w:pos="11760"/>
-          <w:tab w:val="left" w:pos="12495"/>
-          <w:tab w:val="left" w:pos="13230"/>
-          <w:tab w:val="left" w:pos="13965"/>
-          <w:tab w:val="left" w:pos="14700"/>
-          <w:tab w:val="left" w:pos="15435"/>
-          <w:tab w:val="left" w:pos="16170"/>
-          <w:tab w:val="left" w:pos="16905"/>
-          <w:tab w:val="left" w:pos="17640"/>
-          <w:tab w:val="left" w:pos="18375"/>
-          <w:tab w:val="left" w:pos="19110"/>
-          <w:tab w:val="left" w:pos="19845"/>
-          <w:tab w:val="left" w:pos="20580"/>
-          <w:tab w:val="left" w:pos="21315"/>
-          <w:tab w:val="left" w:pos="22050"/>
-          <w:tab w:val="left" w:pos="22785"/>
-          <w:tab w:val="left" w:pos="23520"/>
-        </w:tabs>
-        <w:autoSpaceDE w:val="0"/>
-        <w:autoSpaceDN w:val="0"/>
-        <w:adjustRightInd w:val="0"/>
-        <w:ind w:left="360"/>
-        <w:jc w:val="both"/>
-      </w:pPr>
-    </w:p>
-    <w:p>
-      <w:pPr>
-        <w:tabs>
-          <w:tab w:val="left" w:pos="1470"/>
-          <w:tab w:val="left" w:pos="2205"/>
-          <w:tab w:val="left" w:pos="2940"/>
-          <w:tab w:val="left" w:pos="3675"/>
-          <w:tab w:val="left" w:pos="4410"/>
-          <w:tab w:val="left" w:pos="5145"/>
-          <w:tab w:val="left" w:pos="5880"/>
-          <w:tab w:val="left" w:pos="6615"/>
-          <w:tab w:val="left" w:pos="7350"/>
-          <w:tab w:val="left" w:pos="8085"/>
-          <w:tab w:val="left" w:pos="8820"/>
-          <w:tab w:val="left" w:pos="9555"/>
-          <w:tab w:val="left" w:pos="10290"/>
-          <w:tab w:val="left" w:pos="11025"/>
-          <w:tab w:val="left" w:pos="11760"/>
-          <w:tab w:val="left" w:pos="12495"/>
-          <w:tab w:val="left" w:pos="13230"/>
-          <w:tab w:val="left" w:pos="13965"/>
-          <w:tab w:val="left" w:pos="14700"/>
-          <w:tab w:val="left" w:pos="15435"/>
-          <w:tab w:val="left" w:pos="16170"/>
-          <w:tab w:val="left" w:pos="16905"/>
-          <w:tab w:val="left" w:pos="17640"/>
-          <w:tab w:val="left" w:pos="18375"/>
-          <w:tab w:val="left" w:pos="19110"/>
-          <w:tab w:val="left" w:pos="19845"/>
-          <w:tab w:val="left" w:pos="20580"/>
-          <w:tab w:val="left" w:pos="21315"/>
-          <w:tab w:val="left" w:pos="22050"/>
-          <w:tab w:val="left" w:pos="22785"/>
-          <w:tab w:val="left" w:pos="23520"/>
-        </w:tabs>
-        <w:autoSpaceDE w:val="0"/>
-        <w:autoSpaceDN w:val="0"/>
-        <w:adjustRightInd w:val="0"/>
-        <w:ind w:left="360"/>
-        <w:jc w:val="both"/>
-      </w:pPr>
-    </w:p>
-    <w:p>
-      <w:pPr>
-        <w:tabs>
-          <w:tab w:val="left" w:pos="735"/>
-          <w:tab w:val="left" w:pos="1470"/>
-          <w:tab w:val="left" w:pos="2205"/>
-          <w:tab w:val="left" w:pos="2940"/>
-          <w:tab w:val="left" w:pos="3675"/>
-          <w:tab w:val="left" w:pos="4410"/>
-          <w:tab w:val="left" w:pos="5145"/>
-          <w:tab w:val="left" w:pos="5880"/>
-          <w:tab w:val="left" w:pos="6615"/>
-          <w:tab w:val="left" w:pos="7350"/>
-          <w:tab w:val="left" w:pos="8085"/>
-          <w:tab w:val="left" w:pos="8820"/>
-          <w:tab w:val="left" w:pos="9555"/>
-          <w:tab w:val="left" w:pos="10290"/>
-          <w:tab w:val="left" w:pos="11025"/>
-          <w:tab w:val="left" w:pos="11760"/>
-          <w:tab w:val="left" w:pos="12495"/>
-          <w:tab w:val="left" w:pos="13230"/>
-          <w:tab w:val="left" w:pos="13965"/>
-          <w:tab w:val="left" w:pos="14700"/>
-          <w:tab w:val="left" w:pos="15435"/>
-          <w:tab w:val="left" w:pos="16170"/>
-          <w:tab w:val="left" w:pos="16905"/>
-          <w:tab w:val="left" w:pos="17640"/>
-          <w:tab w:val="left" w:pos="18375"/>
-          <w:tab w:val="left" w:pos="19110"/>
-          <w:tab w:val="left" w:pos="19845"/>
-          <w:tab w:val="left" w:pos="20580"/>
-          <w:tab w:val="left" w:pos="21315"/>
-          <w:tab w:val="left" w:pos="22050"/>
-          <w:tab w:val="left" w:pos="22785"/>
-          <w:tab w:val="left" w:pos="23520"/>
-        </w:tabs>
-        <w:autoSpaceDE w:val="0"/>
-        <w:autoSpaceDN w:val="0"/>
-        <w:adjustRightInd w:val="0"/>
-        <w:jc w:val="both"/>
-      </w:pPr>
-      <w:r>
-        <w:rPr>
-          <w:rFonts w:ascii="Lucida Console" w:hAnsi="Lucida Console" w:cs="Lucida Console"/>
-          <w:sz w:val="20"/>
-          <w:szCs w:val="20"/>
-          <w:lang w:val="en-US"/>
-        </w:rPr>
-        <w:t>DH-parent-stats</w:t>
-      </w:r>
-      <w:r>
-        <w:rPr>
-          <w:rFonts w:ascii="Lucida Console" w:hAnsi="Lucida Console" w:cs="Lucida Console"/>
-          <w:sz w:val="20"/>
-          <w:szCs w:val="20"/>
-          <w:lang w:val="en-US"/>
-        </w:rPr>
-        <w:t xml:space="preserve">-GS.txt and </w:t>
-      </w:r>
-      <w:r>
-        <w:rPr>
-          <w:rFonts w:ascii="Lucida Console" w:hAnsi="Lucida Console" w:cs="Lucida Console"/>
-          <w:sz w:val="20"/>
-          <w:szCs w:val="20"/>
-          <w:lang w:val="en-US"/>
-        </w:rPr>
-        <w:t>DH-parent-stats</w:t>
-      </w:r>
-      <w:r>
-        <w:rPr>
-          <w:rFonts w:ascii="Lucida Console" w:hAnsi="Lucida Console" w:cs="Lucida Console"/>
-          <w:sz w:val="20"/>
-          <w:szCs w:val="20"/>
-          <w:lang w:val="en-US"/>
-        </w:rPr>
-        <w:t>-OHV.txt</w:t>
-      </w:r>
-    </w:p>
-    <w:p>
-      <w:pPr>
-        <w:numPr>
-          <w:ilvl w:val="0"/>
-          <w:numId w:val="6"/>
-        </w:numPr>
-        <w:tabs>
-          <w:tab w:val="left" w:pos="1470"/>
-          <w:tab w:val="left" w:pos="2205"/>
-          <w:tab w:val="left" w:pos="2940"/>
-          <w:tab w:val="left" w:pos="3675"/>
-          <w:tab w:val="left" w:pos="4410"/>
-          <w:tab w:val="left" w:pos="5145"/>
-          <w:tab w:val="left" w:pos="5880"/>
-          <w:tab w:val="left" w:pos="6615"/>
-          <w:tab w:val="left" w:pos="7350"/>
-          <w:tab w:val="left" w:pos="8085"/>
-          <w:tab w:val="left" w:pos="8820"/>
-          <w:tab w:val="left" w:pos="9555"/>
-          <w:tab w:val="left" w:pos="10290"/>
-          <w:tab w:val="left" w:pos="11025"/>
-          <w:tab w:val="left" w:pos="11760"/>
-          <w:tab w:val="left" w:pos="12495"/>
-          <w:tab w:val="left" w:pos="13230"/>
-          <w:tab w:val="left" w:pos="13965"/>
-          <w:tab w:val="left" w:pos="14700"/>
-          <w:tab w:val="left" w:pos="15435"/>
-          <w:tab w:val="left" w:pos="16170"/>
-          <w:tab w:val="left" w:pos="16905"/>
-          <w:tab w:val="left" w:pos="17640"/>
-          <w:tab w:val="left" w:pos="18375"/>
-          <w:tab w:val="left" w:pos="19110"/>
-          <w:tab w:val="left" w:pos="19845"/>
-          <w:tab w:val="left" w:pos="20580"/>
-          <w:tab w:val="left" w:pos="21315"/>
-          <w:tab w:val="left" w:pos="22050"/>
-          <w:tab w:val="left" w:pos="22785"/>
-          <w:tab w:val="left" w:pos="23520"/>
-        </w:tabs>
-        <w:autoSpaceDE w:val="0"/>
-        <w:autoSpaceDN w:val="0"/>
-        <w:adjustRightInd w:val="0"/>
-        <w:jc w:val="both"/>
-      </w:pPr>
-      <w:r>
-        <w:t xml:space="preserve">Contain summary statistics on </w:t>
-      </w:r>
-      <w:r>
-        <w:t xml:space="preserve">all </w:t>
-      </w:r>
-      <w:r>
-        <w:t>elite plant chosen for doubled haploid production</w:t>
-      </w:r>
-      <w:r>
-        <w:t xml:space="preserve"> </w:t>
-      </w:r>
-      <w:r>
-        <w:t xml:space="preserve">for </w:t>
-      </w:r>
-      <w:r>
-        <w:t>GS and OHV program respectively</w:t>
-      </w:r>
-    </w:p>
-    <w:p>
-      <w:pPr>
-        <w:numPr>
-          <w:ilvl w:val="0"/>
-          <w:numId w:val="6"/>
-        </w:numPr>
-        <w:tabs>
-          <w:tab w:val="left" w:pos="1470"/>
-          <w:tab w:val="left" w:pos="2205"/>
-          <w:tab w:val="left" w:pos="2940"/>
-          <w:tab w:val="left" w:pos="3675"/>
-          <w:tab w:val="left" w:pos="4410"/>
-          <w:tab w:val="left" w:pos="5145"/>
-          <w:tab w:val="left" w:pos="5880"/>
-          <w:tab w:val="left" w:pos="6615"/>
-          <w:tab w:val="left" w:pos="7350"/>
-          <w:tab w:val="left" w:pos="8085"/>
-          <w:tab w:val="left" w:pos="8820"/>
-          <w:tab w:val="left" w:pos="9555"/>
-          <w:tab w:val="left" w:pos="10290"/>
-          <w:tab w:val="left" w:pos="11025"/>
-          <w:tab w:val="left" w:pos="11760"/>
-          <w:tab w:val="left" w:pos="12495"/>
-          <w:tab w:val="left" w:pos="13230"/>
-          <w:tab w:val="left" w:pos="13965"/>
-          <w:tab w:val="left" w:pos="14700"/>
-          <w:tab w:val="left" w:pos="15435"/>
-          <w:tab w:val="left" w:pos="16170"/>
-          <w:tab w:val="left" w:pos="16905"/>
-          <w:tab w:val="left" w:pos="17640"/>
-          <w:tab w:val="left" w:pos="18375"/>
-          <w:tab w:val="left" w:pos="19110"/>
-          <w:tab w:val="left" w:pos="19845"/>
-          <w:tab w:val="left" w:pos="20580"/>
-          <w:tab w:val="left" w:pos="21315"/>
-          <w:tab w:val="left" w:pos="22050"/>
-          <w:tab w:val="left" w:pos="22785"/>
-          <w:tab w:val="left" w:pos="23520"/>
-        </w:tabs>
-        <w:autoSpaceDE w:val="0"/>
-        <w:autoSpaceDN w:val="0"/>
-        <w:adjustRightInd w:val="0"/>
-        <w:jc w:val="both"/>
-      </w:pPr>
-      <w:r>
-        <w:t>Col1 = Generation</w:t>
-      </w:r>
-    </w:p>
-    <w:p>
-      <w:pPr>
-        <w:numPr>
-          <w:ilvl w:val="0"/>
-          <w:numId w:val="6"/>
-        </w:numPr>
-        <w:tabs>
-          <w:tab w:val="left" w:pos="1470"/>
-          <w:tab w:val="left" w:pos="2205"/>
-          <w:tab w:val="left" w:pos="2940"/>
-          <w:tab w:val="left" w:pos="3675"/>
-          <w:tab w:val="left" w:pos="4410"/>
-          <w:tab w:val="left" w:pos="5145"/>
-          <w:tab w:val="left" w:pos="5880"/>
-          <w:tab w:val="left" w:pos="6615"/>
-          <w:tab w:val="left" w:pos="7350"/>
-          <w:tab w:val="left" w:pos="8085"/>
-          <w:tab w:val="left" w:pos="8820"/>
-          <w:tab w:val="left" w:pos="9555"/>
-          <w:tab w:val="left" w:pos="10290"/>
-          <w:tab w:val="left" w:pos="11025"/>
-          <w:tab w:val="left" w:pos="11760"/>
-          <w:tab w:val="left" w:pos="12495"/>
-          <w:tab w:val="left" w:pos="13230"/>
-          <w:tab w:val="left" w:pos="13965"/>
-          <w:tab w:val="left" w:pos="14700"/>
-          <w:tab w:val="left" w:pos="15435"/>
-          <w:tab w:val="left" w:pos="16170"/>
-          <w:tab w:val="left" w:pos="16905"/>
-          <w:tab w:val="left" w:pos="17640"/>
-          <w:tab w:val="left" w:pos="18375"/>
-          <w:tab w:val="left" w:pos="19110"/>
-          <w:tab w:val="left" w:pos="19845"/>
-          <w:tab w:val="left" w:pos="20580"/>
-          <w:tab w:val="left" w:pos="21315"/>
-          <w:tab w:val="left" w:pos="22050"/>
-          <w:tab w:val="left" w:pos="22785"/>
-          <w:tab w:val="left" w:pos="23520"/>
-        </w:tabs>
-        <w:autoSpaceDE w:val="0"/>
-        <w:autoSpaceDN w:val="0"/>
-        <w:adjustRightInd w:val="0"/>
-        <w:jc w:val="both"/>
-      </w:pPr>
-      <w:r>
-        <w:t xml:space="preserve">Col2 = Consecutive number of </w:t>
-      </w:r>
-      <w:r>
-        <w:t xml:space="preserve">elite plant chosen for </w:t>
-      </w:r>
-      <w:r>
-        <w:t xml:space="preserve">doubled haploid </w:t>
-      </w:r>
-      <w:r>
-        <w:t>production</w:t>
-      </w:r>
-    </w:p>
-    <w:p>
-      <w:pPr>
-        <w:numPr>
-          <w:ilvl w:val="0"/>
-          <w:numId w:val="6"/>
-        </w:numPr>
-        <w:tabs>
-          <w:tab w:val="left" w:pos="1470"/>
-          <w:tab w:val="left" w:pos="2205"/>
-          <w:tab w:val="left" w:pos="2940"/>
-          <w:tab w:val="left" w:pos="3675"/>
-          <w:tab w:val="left" w:pos="4410"/>
-          <w:tab w:val="left" w:pos="5145"/>
-          <w:tab w:val="left" w:pos="5880"/>
-          <w:tab w:val="left" w:pos="6615"/>
-          <w:tab w:val="left" w:pos="7350"/>
-          <w:tab w:val="left" w:pos="8085"/>
-          <w:tab w:val="left" w:pos="8820"/>
-          <w:tab w:val="left" w:pos="9555"/>
-          <w:tab w:val="left" w:pos="10290"/>
-          <w:tab w:val="left" w:pos="11025"/>
-          <w:tab w:val="left" w:pos="11760"/>
-          <w:tab w:val="left" w:pos="12495"/>
-          <w:tab w:val="left" w:pos="13230"/>
-          <w:tab w:val="left" w:pos="13965"/>
-          <w:tab w:val="left" w:pos="14700"/>
-          <w:tab w:val="left" w:pos="15435"/>
-          <w:tab w:val="left" w:pos="16170"/>
-          <w:tab w:val="left" w:pos="16905"/>
-          <w:tab w:val="left" w:pos="17640"/>
-          <w:tab w:val="left" w:pos="18375"/>
-          <w:tab w:val="left" w:pos="19110"/>
-          <w:tab w:val="left" w:pos="19845"/>
-          <w:tab w:val="left" w:pos="20580"/>
-          <w:tab w:val="left" w:pos="21315"/>
-          <w:tab w:val="left" w:pos="22050"/>
-          <w:tab w:val="left" w:pos="22785"/>
-          <w:tab w:val="left" w:pos="23520"/>
-        </w:tabs>
-        <w:autoSpaceDE w:val="0"/>
-        <w:autoSpaceDN w:val="0"/>
-        <w:adjustRightInd w:val="0"/>
-        <w:jc w:val="both"/>
-      </w:pPr>
-      <w:r>
-        <w:t xml:space="preserve">Col3 = </w:t>
-      </w:r>
-      <w:r>
-        <w:t>GEBV</w:t>
-      </w:r>
-      <w:r>
-        <w:t xml:space="preserve"> </w:t>
-      </w:r>
-    </w:p>
-    <w:p>
-      <w:pPr>
-        <w:numPr>
-          <w:ilvl w:val="0"/>
-          <w:numId w:val="6"/>
-        </w:numPr>
-        <w:tabs>
-          <w:tab w:val="left" w:pos="1470"/>
-          <w:tab w:val="left" w:pos="2205"/>
-          <w:tab w:val="left" w:pos="2940"/>
-          <w:tab w:val="left" w:pos="3675"/>
-          <w:tab w:val="left" w:pos="4410"/>
-          <w:tab w:val="left" w:pos="5145"/>
-          <w:tab w:val="left" w:pos="5880"/>
-          <w:tab w:val="left" w:pos="6615"/>
-          <w:tab w:val="left" w:pos="7350"/>
-          <w:tab w:val="left" w:pos="8085"/>
-          <w:tab w:val="left" w:pos="8820"/>
-          <w:tab w:val="left" w:pos="9555"/>
-          <w:tab w:val="left" w:pos="10290"/>
-          <w:tab w:val="left" w:pos="11025"/>
-          <w:tab w:val="left" w:pos="11760"/>
-          <w:tab w:val="left" w:pos="12495"/>
-          <w:tab w:val="left" w:pos="13230"/>
-          <w:tab w:val="left" w:pos="13965"/>
-          <w:tab w:val="left" w:pos="14700"/>
-          <w:tab w:val="left" w:pos="15435"/>
-          <w:tab w:val="left" w:pos="16170"/>
-          <w:tab w:val="left" w:pos="16905"/>
-          <w:tab w:val="left" w:pos="17640"/>
-          <w:tab w:val="left" w:pos="18375"/>
-          <w:tab w:val="left" w:pos="19110"/>
-          <w:tab w:val="left" w:pos="19845"/>
-          <w:tab w:val="left" w:pos="20580"/>
-          <w:tab w:val="left" w:pos="21315"/>
-          <w:tab w:val="left" w:pos="22050"/>
-          <w:tab w:val="left" w:pos="22785"/>
-          <w:tab w:val="left" w:pos="23520"/>
-        </w:tabs>
-        <w:autoSpaceDE w:val="0"/>
-        <w:autoSpaceDN w:val="0"/>
-        <w:adjustRightInd w:val="0"/>
-        <w:jc w:val="both"/>
-      </w:pPr>
-      <w:r>
-        <w:t>Col4 = (Col3-</w:t>
-      </w:r>
-      <w:r>
-        <w:t>meanGEBV</w:t>
-      </w:r>
-      <w:r>
-        <w:t>generation)/(</w:t>
-      </w:r>
-      <w:r>
-        <w:t>GEBV</w:t>
-      </w:r>
-      <w:r>
-        <w:t xml:space="preserve"> standard deviation)</w:t>
-      </w:r>
-    </w:p>
-    <w:p>
-      <w:pPr>
-        <w:numPr>
-          <w:ilvl w:val="0"/>
-          <w:numId w:val="6"/>
-        </w:numPr>
-        <w:tabs>
-          <w:tab w:val="left" w:pos="1470"/>
-          <w:tab w:val="left" w:pos="2205"/>
-          <w:tab w:val="left" w:pos="2940"/>
-          <w:tab w:val="left" w:pos="3675"/>
-          <w:tab w:val="left" w:pos="4410"/>
-          <w:tab w:val="left" w:pos="5145"/>
-          <w:tab w:val="left" w:pos="5880"/>
-          <w:tab w:val="left" w:pos="6615"/>
-          <w:tab w:val="left" w:pos="7350"/>
-          <w:tab w:val="left" w:pos="8085"/>
-          <w:tab w:val="left" w:pos="8820"/>
-          <w:tab w:val="left" w:pos="9555"/>
-          <w:tab w:val="left" w:pos="10290"/>
-          <w:tab w:val="left" w:pos="11025"/>
-          <w:tab w:val="left" w:pos="11760"/>
-          <w:tab w:val="left" w:pos="12495"/>
-          <w:tab w:val="left" w:pos="13230"/>
-          <w:tab w:val="left" w:pos="13965"/>
-          <w:tab w:val="left" w:pos="14700"/>
-          <w:tab w:val="left" w:pos="15435"/>
-          <w:tab w:val="left" w:pos="16170"/>
-          <w:tab w:val="left" w:pos="16905"/>
-          <w:tab w:val="left" w:pos="17640"/>
-          <w:tab w:val="left" w:pos="18375"/>
-          <w:tab w:val="left" w:pos="19110"/>
-          <w:tab w:val="left" w:pos="19845"/>
-          <w:tab w:val="left" w:pos="20580"/>
-          <w:tab w:val="left" w:pos="21315"/>
-          <w:tab w:val="left" w:pos="22050"/>
-          <w:tab w:val="left" w:pos="22785"/>
-          <w:tab w:val="left" w:pos="23520"/>
-        </w:tabs>
-        <w:autoSpaceDE w:val="0"/>
-        <w:autoSpaceDN w:val="0"/>
-        <w:adjustRightInd w:val="0"/>
-        <w:jc w:val="both"/>
-      </w:pPr>
-      <w:r>
-        <w:t>Col5 = OHV</w:t>
-      </w:r>
-    </w:p>
-    <w:p>
-      <w:pPr>
-        <w:numPr>
-          <w:ilvl w:val="0"/>
-          <w:numId w:val="6"/>
-        </w:numPr>
-        <w:tabs>
-          <w:tab w:val="left" w:pos="1470"/>
-          <w:tab w:val="left" w:pos="2205"/>
-          <w:tab w:val="left" w:pos="2940"/>
-          <w:tab w:val="left" w:pos="3675"/>
-          <w:tab w:val="left" w:pos="4410"/>
-          <w:tab w:val="left" w:pos="5145"/>
-          <w:tab w:val="left" w:pos="5880"/>
-          <w:tab w:val="left" w:pos="6615"/>
-          <w:tab w:val="left" w:pos="7350"/>
-          <w:tab w:val="left" w:pos="8085"/>
-          <w:tab w:val="left" w:pos="8820"/>
-          <w:tab w:val="left" w:pos="9555"/>
-          <w:tab w:val="left" w:pos="10290"/>
-          <w:tab w:val="left" w:pos="11025"/>
-          <w:tab w:val="left" w:pos="11760"/>
-          <w:tab w:val="left" w:pos="12495"/>
-          <w:tab w:val="left" w:pos="13230"/>
-          <w:tab w:val="left" w:pos="13965"/>
-          <w:tab w:val="left" w:pos="14700"/>
-          <w:tab w:val="left" w:pos="15435"/>
-          <w:tab w:val="left" w:pos="16170"/>
-          <w:tab w:val="left" w:pos="16905"/>
-          <w:tab w:val="left" w:pos="17640"/>
-          <w:tab w:val="left" w:pos="18375"/>
-          <w:tab w:val="left" w:pos="19110"/>
-          <w:tab w:val="left" w:pos="19845"/>
-          <w:tab w:val="left" w:pos="20580"/>
-          <w:tab w:val="left" w:pos="21315"/>
-          <w:tab w:val="left" w:pos="22050"/>
-          <w:tab w:val="left" w:pos="22785"/>
-          <w:tab w:val="left" w:pos="23520"/>
-        </w:tabs>
-        <w:autoSpaceDE w:val="0"/>
-        <w:autoSpaceDN w:val="0"/>
-        <w:adjustRightInd w:val="0"/>
-        <w:jc w:val="both"/>
-      </w:pPr>
-      <w:r>
-        <w:t>Col6 = (Col5-</w:t>
-      </w:r>
-      <w:r>
-        <w:t>meanGEBV</w:t>
-      </w:r>
-      <w:r>
-        <w:t>generation)/(</w:t>
-      </w:r>
-      <w:r>
-        <w:t>GEBV</w:t>
-      </w:r>
-      <w:r>
-        <w:t xml:space="preserve"> standard deviation)</w:t>
-      </w:r>
-    </w:p>
-    <w:p>
-      <w:pPr>
-        <w:tabs>
-          <w:tab w:val="left" w:pos="1470"/>
-          <w:tab w:val="left" w:pos="2205"/>
-          <w:tab w:val="left" w:pos="2940"/>
-          <w:tab w:val="left" w:pos="3675"/>
-          <w:tab w:val="left" w:pos="4410"/>
-          <w:tab w:val="left" w:pos="5145"/>
-          <w:tab w:val="left" w:pos="5880"/>
-          <w:tab w:val="left" w:pos="6615"/>
-          <w:tab w:val="left" w:pos="7350"/>
-          <w:tab w:val="left" w:pos="8085"/>
-          <w:tab w:val="left" w:pos="8820"/>
-          <w:tab w:val="left" w:pos="9555"/>
-          <w:tab w:val="left" w:pos="10290"/>
-          <w:tab w:val="left" w:pos="11025"/>
-          <w:tab w:val="left" w:pos="11760"/>
-          <w:tab w:val="left" w:pos="12495"/>
-          <w:tab w:val="left" w:pos="13230"/>
-          <w:tab w:val="left" w:pos="13965"/>
-          <w:tab w:val="left" w:pos="14700"/>
-          <w:tab w:val="left" w:pos="15435"/>
-          <w:tab w:val="left" w:pos="16170"/>
-          <w:tab w:val="left" w:pos="16905"/>
-          <w:tab w:val="left" w:pos="17640"/>
-          <w:tab w:val="left" w:pos="18375"/>
-          <w:tab w:val="left" w:pos="19110"/>
-          <w:tab w:val="left" w:pos="19845"/>
-          <w:tab w:val="left" w:pos="20580"/>
-          <w:tab w:val="left" w:pos="21315"/>
-          <w:tab w:val="left" w:pos="22050"/>
-          <w:tab w:val="left" w:pos="22785"/>
-          <w:tab w:val="left" w:pos="23520"/>
-        </w:tabs>
-        <w:autoSpaceDE w:val="0"/>
-        <w:autoSpaceDN w:val="0"/>
-        <w:adjustRightInd w:val="0"/>
-        <w:ind w:left="360"/>
-        <w:jc w:val="both"/>
-      </w:pPr>
-    </w:p>
-    <w:p>
-      <w:pPr>
-        <w:tabs>
-          <w:tab w:val="left" w:pos="1470"/>
-          <w:tab w:val="left" w:pos="2205"/>
-          <w:tab w:val="left" w:pos="2940"/>
-          <w:tab w:val="left" w:pos="3675"/>
-          <w:tab w:val="left" w:pos="4410"/>
-          <w:tab w:val="left" w:pos="5145"/>
-          <w:tab w:val="left" w:pos="5880"/>
-          <w:tab w:val="left" w:pos="6615"/>
-          <w:tab w:val="left" w:pos="7350"/>
-          <w:tab w:val="left" w:pos="8085"/>
-          <w:tab w:val="left" w:pos="8820"/>
-          <w:tab w:val="left" w:pos="9555"/>
-          <w:tab w:val="left" w:pos="10290"/>
-          <w:tab w:val="left" w:pos="11025"/>
-          <w:tab w:val="left" w:pos="11760"/>
-          <w:tab w:val="left" w:pos="12495"/>
-          <w:tab w:val="left" w:pos="13230"/>
-          <w:tab w:val="left" w:pos="13965"/>
-          <w:tab w:val="left" w:pos="14700"/>
-          <w:tab w:val="left" w:pos="15435"/>
-          <w:tab w:val="left" w:pos="16170"/>
-          <w:tab w:val="left" w:pos="16905"/>
-          <w:tab w:val="left" w:pos="17640"/>
-          <w:tab w:val="left" w:pos="18375"/>
-          <w:tab w:val="left" w:pos="19110"/>
-          <w:tab w:val="left" w:pos="19845"/>
-          <w:tab w:val="left" w:pos="20580"/>
-          <w:tab w:val="left" w:pos="21315"/>
-          <w:tab w:val="left" w:pos="22050"/>
-          <w:tab w:val="left" w:pos="22785"/>
-          <w:tab w:val="left" w:pos="23520"/>
-        </w:tabs>
-        <w:autoSpaceDE w:val="0"/>
-        <w:autoSpaceDN w:val="0"/>
-        <w:adjustRightInd w:val="0"/>
-        <w:ind w:left="360"/>
-        <w:jc w:val="both"/>
-      </w:pPr>
-    </w:p>
-    <w:p>
-      <w:pPr>
-        <w:tabs>
-          <w:tab w:val="left" w:pos="735"/>
-          <w:tab w:val="left" w:pos="1470"/>
-          <w:tab w:val="left" w:pos="2205"/>
-          <w:tab w:val="left" w:pos="2940"/>
-          <w:tab w:val="left" w:pos="3675"/>
-          <w:tab w:val="left" w:pos="4410"/>
-          <w:tab w:val="left" w:pos="5145"/>
-          <w:tab w:val="left" w:pos="5880"/>
-          <w:tab w:val="left" w:pos="6615"/>
-          <w:tab w:val="left" w:pos="7350"/>
-          <w:tab w:val="left" w:pos="8085"/>
-          <w:tab w:val="left" w:pos="8820"/>
-          <w:tab w:val="left" w:pos="9555"/>
-          <w:tab w:val="left" w:pos="10290"/>
-          <w:tab w:val="left" w:pos="11025"/>
-          <w:tab w:val="left" w:pos="11760"/>
-          <w:tab w:val="left" w:pos="12495"/>
-          <w:tab w:val="left" w:pos="13230"/>
-          <w:tab w:val="left" w:pos="13965"/>
-          <w:tab w:val="left" w:pos="14700"/>
-          <w:tab w:val="left" w:pos="15435"/>
-          <w:tab w:val="left" w:pos="16170"/>
-          <w:tab w:val="left" w:pos="16905"/>
-          <w:tab w:val="left" w:pos="17640"/>
-          <w:tab w:val="left" w:pos="18375"/>
-          <w:tab w:val="left" w:pos="19110"/>
-          <w:tab w:val="left" w:pos="19845"/>
-          <w:tab w:val="left" w:pos="20580"/>
-          <w:tab w:val="left" w:pos="21315"/>
-          <w:tab w:val="left" w:pos="22050"/>
-          <w:tab w:val="left" w:pos="22785"/>
-          <w:tab w:val="left" w:pos="23520"/>
-        </w:tabs>
-        <w:autoSpaceDE w:val="0"/>
-        <w:autoSpaceDN w:val="0"/>
-        <w:adjustRightInd w:val="0"/>
-        <w:jc w:val="both"/>
-      </w:pPr>
-      <w:r>
-        <w:rPr>
-          <w:rFonts w:ascii="Lucida Console" w:hAnsi="Lucida Console" w:cs="Lucida Console"/>
-          <w:sz w:val="20"/>
-          <w:szCs w:val="20"/>
-          <w:lang w:val="en-US"/>
-        </w:rPr>
-        <w:t>DH-stats-best</w:t>
-      </w:r>
-      <w:r>
-        <w:rPr>
-          <w:rFonts w:ascii="Lucida Console" w:hAnsi="Lucida Console" w:cs="Lucida Console"/>
-          <w:sz w:val="20"/>
-          <w:szCs w:val="20"/>
-          <w:lang w:val="en-US"/>
-        </w:rPr>
-        <w:t xml:space="preserve">-GS.txt and </w:t>
-      </w:r>
-      <w:r>
-        <w:rPr>
-          <w:rFonts w:ascii="Lucida Console" w:hAnsi="Lucida Console" w:cs="Lucida Console"/>
-          <w:sz w:val="20"/>
-          <w:szCs w:val="20"/>
-          <w:lang w:val="en-US"/>
-        </w:rPr>
-        <w:t>DH-stats-best</w:t>
-      </w:r>
-      <w:r>
-        <w:rPr>
-          <w:rFonts w:ascii="Lucida Console" w:hAnsi="Lucida Console" w:cs="Lucida Console"/>
-          <w:sz w:val="20"/>
-          <w:szCs w:val="20"/>
-          <w:lang w:val="en-US"/>
-        </w:rPr>
-        <w:t>-OHV.txt</w:t>
-      </w:r>
-    </w:p>
-    <w:p>
-      <w:pPr>
-        <w:numPr>
-          <w:ilvl w:val="0"/>
-          <w:numId w:val="6"/>
-        </w:numPr>
-        <w:tabs>
-          <w:tab w:val="left" w:pos="1470"/>
-          <w:tab w:val="left" w:pos="2205"/>
-          <w:tab w:val="left" w:pos="2940"/>
-          <w:tab w:val="left" w:pos="3675"/>
-          <w:tab w:val="left" w:pos="4410"/>
-          <w:tab w:val="left" w:pos="5145"/>
-          <w:tab w:val="left" w:pos="5880"/>
-          <w:tab w:val="left" w:pos="6615"/>
-          <w:tab w:val="left" w:pos="7350"/>
-          <w:tab w:val="left" w:pos="8085"/>
-          <w:tab w:val="left" w:pos="8820"/>
-          <w:tab w:val="left" w:pos="9555"/>
-          <w:tab w:val="left" w:pos="10290"/>
-          <w:tab w:val="left" w:pos="11025"/>
-          <w:tab w:val="left" w:pos="11760"/>
-          <w:tab w:val="left" w:pos="12495"/>
-          <w:tab w:val="left" w:pos="13230"/>
-          <w:tab w:val="left" w:pos="13965"/>
-          <w:tab w:val="left" w:pos="14700"/>
-          <w:tab w:val="left" w:pos="15435"/>
-          <w:tab w:val="left" w:pos="16170"/>
-          <w:tab w:val="left" w:pos="16905"/>
-          <w:tab w:val="left" w:pos="17640"/>
-          <w:tab w:val="left" w:pos="18375"/>
-          <w:tab w:val="left" w:pos="19110"/>
-          <w:tab w:val="left" w:pos="19845"/>
-          <w:tab w:val="left" w:pos="20580"/>
-          <w:tab w:val="left" w:pos="21315"/>
-          <w:tab w:val="left" w:pos="22050"/>
-          <w:tab w:val="left" w:pos="22785"/>
-          <w:tab w:val="left" w:pos="23520"/>
-        </w:tabs>
-        <w:autoSpaceDE w:val="0"/>
-        <w:autoSpaceDN w:val="0"/>
-        <w:adjustRightInd w:val="0"/>
-        <w:jc w:val="both"/>
-      </w:pPr>
-      <w:r>
-        <w:t xml:space="preserve">Contain summary statistics </w:t>
-      </w:r>
-      <w:r>
-        <w:t xml:space="preserve">only </w:t>
-      </w:r>
-      <w:r>
-        <w:t xml:space="preserve">on </w:t>
-      </w:r>
-      <w:r>
-        <w:t>best</w:t>
-      </w:r>
-      <w:r>
-        <w:t xml:space="preserve"> doubled haploids </w:t>
-      </w:r>
-      <w:r>
-        <w:t xml:space="preserve">in </w:t>
-      </w:r>
-      <w:r>
-        <w:t>GS and OHV program respectively</w:t>
-      </w:r>
-    </w:p>
-    <w:p>
-      <w:pPr>
-        <w:numPr>
-          <w:ilvl w:val="0"/>
-          <w:numId w:val="6"/>
-        </w:numPr>
-        <w:tabs>
-          <w:tab w:val="left" w:pos="1470"/>
-          <w:tab w:val="left" w:pos="2205"/>
-          <w:tab w:val="left" w:pos="2940"/>
-          <w:tab w:val="left" w:pos="3675"/>
-          <w:tab w:val="left" w:pos="4410"/>
-          <w:tab w:val="left" w:pos="5145"/>
-          <w:tab w:val="left" w:pos="5880"/>
-          <w:tab w:val="left" w:pos="6615"/>
-          <w:tab w:val="left" w:pos="7350"/>
-          <w:tab w:val="left" w:pos="8085"/>
-          <w:tab w:val="left" w:pos="8820"/>
-          <w:tab w:val="left" w:pos="9555"/>
-          <w:tab w:val="left" w:pos="10290"/>
-          <w:tab w:val="left" w:pos="11025"/>
-          <w:tab w:val="left" w:pos="11760"/>
-          <w:tab w:val="left" w:pos="12495"/>
-          <w:tab w:val="left" w:pos="13230"/>
-          <w:tab w:val="left" w:pos="13965"/>
-          <w:tab w:val="left" w:pos="14700"/>
-          <w:tab w:val="left" w:pos="15435"/>
-          <w:tab w:val="left" w:pos="16170"/>
-          <w:tab w:val="left" w:pos="16905"/>
-          <w:tab w:val="left" w:pos="17640"/>
-          <w:tab w:val="left" w:pos="18375"/>
-          <w:tab w:val="left" w:pos="19110"/>
-          <w:tab w:val="left" w:pos="19845"/>
-          <w:tab w:val="left" w:pos="20580"/>
-          <w:tab w:val="left" w:pos="21315"/>
-          <w:tab w:val="left" w:pos="22050"/>
-          <w:tab w:val="left" w:pos="22785"/>
-          <w:tab w:val="left" w:pos="23520"/>
-        </w:tabs>
-        <w:autoSpaceDE w:val="0"/>
-        <w:autoSpaceDN w:val="0"/>
-        <w:adjustRightInd w:val="0"/>
-        <w:jc w:val="both"/>
-      </w:pPr>
-      <w:r>
-        <w:t>Col1 = Generation</w:t>
-      </w:r>
-    </w:p>
-    <w:p>
-      <w:pPr>
-        <w:numPr>
-          <w:ilvl w:val="0"/>
-          <w:numId w:val="6"/>
-        </w:numPr>
-        <w:tabs>
-          <w:tab w:val="left" w:pos="1470"/>
-          <w:tab w:val="left" w:pos="2205"/>
-          <w:tab w:val="left" w:pos="2940"/>
-          <w:tab w:val="left" w:pos="3675"/>
-          <w:tab w:val="left" w:pos="4410"/>
-          <w:tab w:val="left" w:pos="5145"/>
-          <w:tab w:val="left" w:pos="5880"/>
-          <w:tab w:val="left" w:pos="6615"/>
-          <w:tab w:val="left" w:pos="7350"/>
-          <w:tab w:val="left" w:pos="8085"/>
-          <w:tab w:val="left" w:pos="8820"/>
-          <w:tab w:val="left" w:pos="9555"/>
-          <w:tab w:val="left" w:pos="10290"/>
-          <w:tab w:val="left" w:pos="11025"/>
-          <w:tab w:val="left" w:pos="11760"/>
-          <w:tab w:val="left" w:pos="12495"/>
-          <w:tab w:val="left" w:pos="13230"/>
-          <w:tab w:val="left" w:pos="13965"/>
-          <w:tab w:val="left" w:pos="14700"/>
-          <w:tab w:val="left" w:pos="15435"/>
-          <w:tab w:val="left" w:pos="16170"/>
-          <w:tab w:val="left" w:pos="16905"/>
-          <w:tab w:val="left" w:pos="17640"/>
-          <w:tab w:val="left" w:pos="18375"/>
-          <w:tab w:val="left" w:pos="19110"/>
-          <w:tab w:val="left" w:pos="19845"/>
-          <w:tab w:val="left" w:pos="20580"/>
-          <w:tab w:val="left" w:pos="21315"/>
-          <w:tab w:val="left" w:pos="22050"/>
-          <w:tab w:val="left" w:pos="22785"/>
-          <w:tab w:val="left" w:pos="23520"/>
-        </w:tabs>
-        <w:autoSpaceDE w:val="0"/>
-        <w:autoSpaceDN w:val="0"/>
-        <w:adjustRightInd w:val="0"/>
-        <w:jc w:val="both"/>
-      </w:pPr>
-      <w:r>
-        <w:t xml:space="preserve">Col2 = Consecutive number of </w:t>
-      </w:r>
-      <w:r>
-        <w:t xml:space="preserve">best </w:t>
-      </w:r>
-      <w:r>
-        <w:t>doubled haploid</w:t>
-      </w:r>
-    </w:p>
-    <w:p>
-      <w:pPr>
-        <w:numPr>
-          <w:ilvl w:val="0"/>
-          <w:numId w:val="6"/>
-        </w:numPr>
-        <w:tabs>
-          <w:tab w:val="left" w:pos="1470"/>
-          <w:tab w:val="left" w:pos="2205"/>
-          <w:tab w:val="left" w:pos="2940"/>
-          <w:tab w:val="left" w:pos="3675"/>
-          <w:tab w:val="left" w:pos="4410"/>
-          <w:tab w:val="left" w:pos="5145"/>
-          <w:tab w:val="left" w:pos="5880"/>
-          <w:tab w:val="left" w:pos="6615"/>
-          <w:tab w:val="left" w:pos="7350"/>
-          <w:tab w:val="left" w:pos="8085"/>
-          <w:tab w:val="left" w:pos="8820"/>
-          <w:tab w:val="left" w:pos="9555"/>
-          <w:tab w:val="left" w:pos="10290"/>
-          <w:tab w:val="left" w:pos="11025"/>
-          <w:tab w:val="left" w:pos="11760"/>
-          <w:tab w:val="left" w:pos="12495"/>
-          <w:tab w:val="left" w:pos="13230"/>
-          <w:tab w:val="left" w:pos="13965"/>
-          <w:tab w:val="left" w:pos="14700"/>
-          <w:tab w:val="left" w:pos="15435"/>
-          <w:tab w:val="left" w:pos="16170"/>
-          <w:tab w:val="left" w:pos="16905"/>
-          <w:tab w:val="left" w:pos="17640"/>
-          <w:tab w:val="left" w:pos="18375"/>
-          <w:tab w:val="left" w:pos="19110"/>
-          <w:tab w:val="left" w:pos="19845"/>
-          <w:tab w:val="left" w:pos="20580"/>
-          <w:tab w:val="left" w:pos="21315"/>
-          <w:tab w:val="left" w:pos="22050"/>
-          <w:tab w:val="left" w:pos="22785"/>
-          <w:tab w:val="left" w:pos="23520"/>
-        </w:tabs>
-        <w:autoSpaceDE w:val="0"/>
-        <w:autoSpaceDN w:val="0"/>
-        <w:adjustRightInd w:val="0"/>
-        <w:jc w:val="both"/>
-      </w:pPr>
-      <w:r>
-        <w:t xml:space="preserve">Col3 = </w:t>
-      </w:r>
-      <w:r>
-        <w:t xml:space="preserve">consecutive number of doubled haploid in a generation (corresponds to </w:t>
-      </w:r>
-      <w:r>
-        <w:rPr>
-          <w:rFonts w:ascii="Lucida Console" w:hAnsi="Lucida Console" w:cs="Lucida Console"/>
-          <w:sz w:val="20"/>
-          <w:szCs w:val="20"/>
-          <w:lang w:val="en-US"/>
-        </w:rPr>
-        <w:t>DoubledHaploidStats-GS.txt</w:t>
-      </w:r>
-      <w:r>
-        <w:rPr>
-          <w:rFonts w:ascii="Lucida Console" w:hAnsi="Lucida Console" w:cs="Lucida Console"/>
-          <w:sz w:val="20"/>
-          <w:szCs w:val="20"/>
-          <w:lang w:val="en-US"/>
-        </w:rPr>
-        <w:t xml:space="preserve"> Col2)</w:t>
-      </w:r>
-    </w:p>
-    <w:p>
-      <w:pPr>
-        <w:numPr>
-          <w:ilvl w:val="0"/>
-          <w:numId w:val="6"/>
-        </w:numPr>
-        <w:tabs>
-          <w:tab w:val="left" w:pos="1470"/>
-          <w:tab w:val="left" w:pos="2205"/>
-          <w:tab w:val="left" w:pos="2940"/>
-          <w:tab w:val="left" w:pos="3675"/>
-          <w:tab w:val="left" w:pos="4410"/>
-          <w:tab w:val="left" w:pos="5145"/>
-          <w:tab w:val="left" w:pos="5880"/>
-          <w:tab w:val="left" w:pos="6615"/>
-          <w:tab w:val="left" w:pos="7350"/>
-          <w:tab w:val="left" w:pos="8085"/>
-          <w:tab w:val="left" w:pos="8820"/>
-          <w:tab w:val="left" w:pos="9555"/>
-          <w:tab w:val="left" w:pos="10290"/>
-          <w:tab w:val="left" w:pos="11025"/>
-          <w:tab w:val="left" w:pos="11760"/>
-          <w:tab w:val="left" w:pos="12495"/>
-          <w:tab w:val="left" w:pos="13230"/>
-          <w:tab w:val="left" w:pos="13965"/>
-          <w:tab w:val="left" w:pos="14700"/>
-          <w:tab w:val="left" w:pos="15435"/>
-          <w:tab w:val="left" w:pos="16170"/>
-          <w:tab w:val="left" w:pos="16905"/>
-          <w:tab w:val="left" w:pos="17640"/>
-          <w:tab w:val="left" w:pos="18375"/>
-          <w:tab w:val="left" w:pos="19110"/>
-          <w:tab w:val="left" w:pos="19845"/>
-          <w:tab w:val="left" w:pos="20580"/>
-          <w:tab w:val="left" w:pos="21315"/>
-          <w:tab w:val="left" w:pos="22050"/>
-          <w:tab w:val="left" w:pos="22785"/>
-          <w:tab w:val="left" w:pos="23520"/>
-        </w:tabs>
-        <w:autoSpaceDE w:val="0"/>
-        <w:autoSpaceDN w:val="0"/>
-        <w:adjustRightInd w:val="0"/>
-        <w:jc w:val="both"/>
-      </w:pPr>
-      <w:r>
-        <w:rPr>
-          <w:rFonts w:ascii="Lucida Console" w:hAnsi="Lucida Console" w:cs="Lucida Console"/>
-          <w:sz w:val="20"/>
-          <w:szCs w:val="20"/>
-          <w:lang w:val="en-US"/>
-        </w:rPr>
-        <w:t xml:space="preserve">Col4 = </w:t>
-      </w:r>
-      <w:r>
-        <w:rPr>
-          <w:rFonts w:ascii="Lucida Console" w:hAnsi="Lucida Console" w:cs="Lucida Console"/>
-          <w:sz w:val="20"/>
-          <w:szCs w:val="20"/>
-          <w:lang w:val="en-US"/>
-        </w:rPr>
-        <w:t>GEBV</w:t>
-      </w:r>
-    </w:p>
-    <w:p>
-      <w:pPr>
-        <w:numPr>
-          <w:ilvl w:val="0"/>
-          <w:numId w:val="6"/>
-        </w:numPr>
-        <w:tabs>
-          <w:tab w:val="left" w:pos="1470"/>
-          <w:tab w:val="left" w:pos="2205"/>
-          <w:tab w:val="left" w:pos="2940"/>
-          <w:tab w:val="left" w:pos="3675"/>
-          <w:tab w:val="left" w:pos="4410"/>
-          <w:tab w:val="left" w:pos="5145"/>
-          <w:tab w:val="left" w:pos="5880"/>
-          <w:tab w:val="left" w:pos="6615"/>
-          <w:tab w:val="left" w:pos="7350"/>
-          <w:tab w:val="left" w:pos="8085"/>
-          <w:tab w:val="left" w:pos="8820"/>
-          <w:tab w:val="left" w:pos="9555"/>
-          <w:tab w:val="left" w:pos="10290"/>
-          <w:tab w:val="left" w:pos="11025"/>
-          <w:tab w:val="left" w:pos="11760"/>
-          <w:tab w:val="left" w:pos="12495"/>
-          <w:tab w:val="left" w:pos="13230"/>
-          <w:tab w:val="left" w:pos="13965"/>
-          <w:tab w:val="left" w:pos="14700"/>
-          <w:tab w:val="left" w:pos="15435"/>
-          <w:tab w:val="left" w:pos="16170"/>
-          <w:tab w:val="left" w:pos="16905"/>
-          <w:tab w:val="left" w:pos="17640"/>
-          <w:tab w:val="left" w:pos="18375"/>
-          <w:tab w:val="left" w:pos="19110"/>
-          <w:tab w:val="left" w:pos="19845"/>
-          <w:tab w:val="left" w:pos="20580"/>
-          <w:tab w:val="left" w:pos="21315"/>
-          <w:tab w:val="left" w:pos="22050"/>
-          <w:tab w:val="left" w:pos="22785"/>
-          <w:tab w:val="left" w:pos="23520"/>
-        </w:tabs>
-        <w:autoSpaceDE w:val="0"/>
-        <w:autoSpaceDN w:val="0"/>
-        <w:adjustRightInd w:val="0"/>
-        <w:jc w:val="both"/>
-      </w:pPr>
-      <w:r>
-        <w:t>Col5</w:t>
-      </w:r>
-      <w:r>
-        <w:t>= (Col3-</w:t>
-      </w:r>
-      <w:r>
-        <w:t>meanGEBV</w:t>
-      </w:r>
-      <w:r>
-        <w:t>generation)/(</w:t>
-      </w:r>
-      <w:r>
-        <w:t>GEBV</w:t>
-      </w:r>
-      <w:r>
-        <w:t xml:space="preserve"> standard deviation)</w:t>
-      </w:r>
-    </w:p>
-    <w:p>
-      <w:pPr>
-        <w:numPr>
-          <w:ilvl w:val="0"/>
-          <w:numId w:val="6"/>
-        </w:numPr>
-        <w:tabs>
-          <w:tab w:val="left" w:pos="1470"/>
-          <w:tab w:val="left" w:pos="2205"/>
-          <w:tab w:val="left" w:pos="2940"/>
-          <w:tab w:val="left" w:pos="3675"/>
-          <w:tab w:val="left" w:pos="4410"/>
-          <w:tab w:val="left" w:pos="5145"/>
-          <w:tab w:val="left" w:pos="5880"/>
-          <w:tab w:val="left" w:pos="6615"/>
-          <w:tab w:val="left" w:pos="7350"/>
-          <w:tab w:val="left" w:pos="8085"/>
-          <w:tab w:val="left" w:pos="8820"/>
-          <w:tab w:val="left" w:pos="9555"/>
-          <w:tab w:val="left" w:pos="10290"/>
-          <w:tab w:val="left" w:pos="11025"/>
-          <w:tab w:val="left" w:pos="11760"/>
-          <w:tab w:val="left" w:pos="12495"/>
-          <w:tab w:val="left" w:pos="13230"/>
-          <w:tab w:val="left" w:pos="13965"/>
-          <w:tab w:val="left" w:pos="14700"/>
-          <w:tab w:val="left" w:pos="15435"/>
-          <w:tab w:val="left" w:pos="16170"/>
-          <w:tab w:val="left" w:pos="16905"/>
-          <w:tab w:val="left" w:pos="17640"/>
-          <w:tab w:val="left" w:pos="18375"/>
-          <w:tab w:val="left" w:pos="19110"/>
-          <w:tab w:val="left" w:pos="19845"/>
-          <w:tab w:val="left" w:pos="20580"/>
-          <w:tab w:val="left" w:pos="21315"/>
-          <w:tab w:val="left" w:pos="22050"/>
-          <w:tab w:val="left" w:pos="22785"/>
-          <w:tab w:val="left" w:pos="23520"/>
-        </w:tabs>
-        <w:autoSpaceDE w:val="0"/>
-        <w:autoSpaceDN w:val="0"/>
-        <w:adjustRightInd w:val="0"/>
-        <w:jc w:val="both"/>
-      </w:pPr>
-      <w:r>
+        <w:lastRenderedPageBreak/>
         <w:t>Col6</w:t>
       </w:r>
       <w:r>
@@ -5936,7 +5998,7 @@
         <w:rStyle w:val="PageNumber"/>
         <w:noProof/>
       </w:rPr>
-      <w:t>3</w:t>
+      <w:t>4</w:t>
     </w:r>
     <w:r>
       <w:rPr>

</xml_diff>